<commit_message>
UML And Technic Doc Documentations
</commit_message>
<xml_diff>
--- a/Docs/UML/DiagrammesUML.docx
+++ b/Docs/UML/DiagrammesUML.docx
@@ -442,7 +442,7 @@
         </w:rPr>
         <w:fldChar w:fldCharType="separate"/>
       </w:r>
-      <w:hyperlink w:anchor="_Toc102402811" w:history="1">
+      <w:hyperlink w:anchor="_Toc109035209" w:history="1">
         <w:r>
           <w:rPr>
             <w:rStyle w:val="Lienhypertexte"/>
@@ -487,7 +487,7 @@
             <w:noProof/>
             <w:webHidden/>
           </w:rPr>
-          <w:instrText xml:space="preserve"> PAGEREF _Toc102402811 \h </w:instrText>
+          <w:instrText xml:space="preserve"> PAGEREF _Toc109035209 \h </w:instrText>
         </w:r>
         <w:r>
           <w:rPr>
@@ -532,7 +532,7 @@
           <w:lang w:eastAsia="fr-FR"/>
         </w:rPr>
       </w:pPr>
-      <w:hyperlink w:anchor="_Toc102402812" w:history="1">
+      <w:hyperlink w:anchor="_Toc109035210" w:history="1">
         <w:r>
           <w:rPr>
             <w:rStyle w:val="Lienhypertexte"/>
@@ -577,7 +577,7 @@
             <w:noProof/>
             <w:webHidden/>
           </w:rPr>
-          <w:instrText xml:space="preserve"> PAGEREF _Toc102402812 \h </w:instrText>
+          <w:instrText xml:space="preserve"> PAGEREF _Toc109035210 \h </w:instrText>
         </w:r>
         <w:r>
           <w:rPr>
@@ -622,7 +622,7 @@
           <w:lang w:eastAsia="fr-FR"/>
         </w:rPr>
       </w:pPr>
-      <w:hyperlink w:anchor="_Toc102402813" w:history="1">
+      <w:hyperlink w:anchor="_Toc109035211" w:history="1">
         <w:r>
           <w:rPr>
             <w:rStyle w:val="Lienhypertexte"/>
@@ -646,7 +646,7 @@
             <w:rFonts w:eastAsiaTheme="majorEastAsia"/>
             <w:noProof/>
           </w:rPr>
-          <w:t>Définition des acteurs</w:t>
+          <w:t>Description du besoin</w:t>
         </w:r>
         <w:r>
           <w:rPr>
@@ -667,7 +667,7 @@
             <w:noProof/>
             <w:webHidden/>
           </w:rPr>
-          <w:instrText xml:space="preserve"> PAGEREF _Toc102402813 \h </w:instrText>
+          <w:instrText xml:space="preserve"> PAGEREF _Toc109035211 \h </w:instrText>
         </w:r>
         <w:r>
           <w:rPr>
@@ -687,7 +687,7 @@
             <w:noProof/>
             <w:webHidden/>
           </w:rPr>
-          <w:t>4</w:t>
+          <w:t>3</w:t>
         </w:r>
         <w:r>
           <w:rPr>
@@ -712,7 +712,7 @@
           <w:lang w:eastAsia="fr-FR"/>
         </w:rPr>
       </w:pPr>
-      <w:hyperlink w:anchor="_Toc102402814" w:history="1">
+      <w:hyperlink w:anchor="_Toc109035212" w:history="1">
         <w:r>
           <w:rPr>
             <w:rStyle w:val="Lienhypertexte"/>
@@ -736,7 +736,7 @@
             <w:rFonts w:eastAsiaTheme="majorEastAsia"/>
             <w:noProof/>
           </w:rPr>
-          <w:t>Acteurs principaux</w:t>
+          <w:t>Corrections d'anomalies</w:t>
         </w:r>
         <w:r>
           <w:rPr>
@@ -757,7 +757,7 @@
             <w:noProof/>
             <w:webHidden/>
           </w:rPr>
-          <w:instrText xml:space="preserve"> PAGEREF _Toc102402814 \h </w:instrText>
+          <w:instrText xml:space="preserve"> PAGEREF _Toc109035212 \h </w:instrText>
         </w:r>
         <w:r>
           <w:rPr>
@@ -777,7 +777,7 @@
             <w:noProof/>
             <w:webHidden/>
           </w:rPr>
-          <w:t>4</w:t>
+          <w:t>3</w:t>
         </w:r>
         <w:r>
           <w:rPr>
@@ -790,9 +790,9 @@
     </w:p>
     <w:p>
       <w:pPr>
-        <w:pStyle w:val="TM2"/>
-        <w:tabs>
-          <w:tab w:val="left" w:pos="880"/>
+        <w:pStyle w:val="TM3"/>
+        <w:tabs>
+          <w:tab w:val="left" w:pos="1320"/>
           <w:tab w:val="right" w:leader="dot" w:pos="10338"/>
         </w:tabs>
         <w:rPr>
@@ -802,14 +802,14 @@
           <w:lang w:eastAsia="fr-FR"/>
         </w:rPr>
       </w:pPr>
-      <w:hyperlink w:anchor="_Toc102402815" w:history="1">
+      <w:hyperlink w:anchor="_Toc109035213" w:history="1">
         <w:r>
           <w:rPr>
             <w:rStyle w:val="Lienhypertexte"/>
             <w:rFonts w:eastAsiaTheme="majorEastAsia"/>
             <w:noProof/>
           </w:rPr>
-          <w:t>2.2</w:t>
+          <w:t>2.1.1</w:t>
         </w:r>
         <w:r>
           <w:rPr>
@@ -826,7 +826,7 @@
             <w:rFonts w:eastAsiaTheme="majorEastAsia"/>
             <w:noProof/>
           </w:rPr>
-          <w:t>Acteurs secondaire</w:t>
+          <w:t>Une tâche doit être attachée à un utilisateur</w:t>
         </w:r>
         <w:r>
           <w:rPr>
@@ -847,7 +847,7 @@
             <w:noProof/>
             <w:webHidden/>
           </w:rPr>
-          <w:instrText xml:space="preserve"> PAGEREF _Toc102402815 \h </w:instrText>
+          <w:instrText xml:space="preserve"> PAGEREF _Toc109035213 \h </w:instrText>
         </w:r>
         <w:r>
           <w:rPr>
@@ -867,7 +867,7 @@
             <w:noProof/>
             <w:webHidden/>
           </w:rPr>
-          <w:t>4</w:t>
+          <w:t>3</w:t>
         </w:r>
         <w:r>
           <w:rPr>
@@ -880,9 +880,9 @@
     </w:p>
     <w:p>
       <w:pPr>
-        <w:pStyle w:val="TM1"/>
-        <w:tabs>
-          <w:tab w:val="left" w:pos="440"/>
+        <w:pStyle w:val="TM3"/>
+        <w:tabs>
+          <w:tab w:val="left" w:pos="1320"/>
           <w:tab w:val="right" w:leader="dot" w:pos="10338"/>
         </w:tabs>
         <w:rPr>
@@ -892,14 +892,14 @@
           <w:lang w:eastAsia="fr-FR"/>
         </w:rPr>
       </w:pPr>
-      <w:hyperlink w:anchor="_Toc102402816" w:history="1">
+      <w:hyperlink w:anchor="_Toc109035214" w:history="1">
         <w:r>
           <w:rPr>
             <w:rStyle w:val="Lienhypertexte"/>
             <w:rFonts w:eastAsiaTheme="majorEastAsia"/>
             <w:noProof/>
           </w:rPr>
-          <w:t>3</w:t>
+          <w:t>2.1.2</w:t>
         </w:r>
         <w:r>
           <w:rPr>
@@ -916,7 +916,7 @@
             <w:rFonts w:eastAsiaTheme="majorEastAsia"/>
             <w:noProof/>
           </w:rPr>
-          <w:t>Diagramme de contexte</w:t>
+          <w:t>Choisir un rôle pour un utilisateur</w:t>
         </w:r>
         <w:r>
           <w:rPr>
@@ -937,7 +937,7 @@
             <w:noProof/>
             <w:webHidden/>
           </w:rPr>
-          <w:instrText xml:space="preserve"> PAGEREF _Toc102402816 \h </w:instrText>
+          <w:instrText xml:space="preserve"> PAGEREF _Toc109035214 \h </w:instrText>
         </w:r>
         <w:r>
           <w:rPr>
@@ -957,7 +957,7 @@
             <w:noProof/>
             <w:webHidden/>
           </w:rPr>
-          <w:t>5</w:t>
+          <w:t>3</w:t>
         </w:r>
         <w:r>
           <w:rPr>
@@ -970,9 +970,9 @@
     </w:p>
     <w:p>
       <w:pPr>
-        <w:pStyle w:val="TM1"/>
-        <w:tabs>
-          <w:tab w:val="left" w:pos="440"/>
+        <w:pStyle w:val="TM3"/>
+        <w:tabs>
+          <w:tab w:val="left" w:pos="1320"/>
           <w:tab w:val="right" w:leader="dot" w:pos="10338"/>
         </w:tabs>
         <w:rPr>
@@ -982,14 +982,14 @@
           <w:lang w:eastAsia="fr-FR"/>
         </w:rPr>
       </w:pPr>
-      <w:hyperlink w:anchor="_Toc102402817" w:history="1">
+      <w:hyperlink w:anchor="_Toc109035215" w:history="1">
         <w:r>
           <w:rPr>
             <w:rStyle w:val="Lienhypertexte"/>
             <w:rFonts w:eastAsiaTheme="majorEastAsia"/>
             <w:noProof/>
           </w:rPr>
-          <w:t>4</w:t>
+          <w:t>2.1.3</w:t>
         </w:r>
         <w:r>
           <w:rPr>
@@ -1006,7 +1006,7 @@
             <w:rFonts w:eastAsiaTheme="majorEastAsia"/>
             <w:noProof/>
           </w:rPr>
-          <w:t>Diagramme de Package</w:t>
+          <w:t>Implémentation de nouvelles fonctionnalités</w:t>
         </w:r>
         <w:r>
           <w:rPr>
@@ -1027,7 +1027,7 @@
             <w:noProof/>
             <w:webHidden/>
           </w:rPr>
-          <w:instrText xml:space="preserve"> PAGEREF _Toc102402817 \h </w:instrText>
+          <w:instrText xml:space="preserve"> PAGEREF _Toc109035215 \h </w:instrText>
         </w:r>
         <w:r>
           <w:rPr>
@@ -1047,7 +1047,7 @@
             <w:noProof/>
             <w:webHidden/>
           </w:rPr>
-          <w:t>6</w:t>
+          <w:t>4</w:t>
         </w:r>
         <w:r>
           <w:rPr>
@@ -1060,9 +1060,9 @@
     </w:p>
     <w:p>
       <w:pPr>
-        <w:pStyle w:val="TM1"/>
-        <w:tabs>
-          <w:tab w:val="left" w:pos="440"/>
+        <w:pStyle w:val="TM4"/>
+        <w:tabs>
+          <w:tab w:val="left" w:pos="1540"/>
           <w:tab w:val="right" w:leader="dot" w:pos="10338"/>
         </w:tabs>
         <w:rPr>
@@ -1072,14 +1072,14 @@
           <w:lang w:eastAsia="fr-FR"/>
         </w:rPr>
       </w:pPr>
-      <w:hyperlink w:anchor="_Toc102402818" w:history="1">
+      <w:hyperlink w:anchor="_Toc109035216" w:history="1">
         <w:r>
           <w:rPr>
             <w:rStyle w:val="Lienhypertexte"/>
             <w:rFonts w:eastAsiaTheme="majorEastAsia"/>
             <w:noProof/>
           </w:rPr>
-          <w:t>5</w:t>
+          <w:t>2.1.3.1</w:t>
         </w:r>
         <w:r>
           <w:rPr>
@@ -1096,7 +1096,7 @@
             <w:rFonts w:eastAsiaTheme="majorEastAsia"/>
             <w:noProof/>
           </w:rPr>
-          <w:t>Les diagrammes de cas d’utilisation</w:t>
+          <w:t>Autorisation</w:t>
         </w:r>
         <w:r>
           <w:rPr>
@@ -1117,7 +1117,7 @@
             <w:noProof/>
             <w:webHidden/>
           </w:rPr>
-          <w:instrText xml:space="preserve"> PAGEREF _Toc102402818 \h </w:instrText>
+          <w:instrText xml:space="preserve"> PAGEREF _Toc109035216 \h </w:instrText>
         </w:r>
         <w:r>
           <w:rPr>
@@ -1137,7 +1137,7 @@
             <w:noProof/>
             <w:webHidden/>
           </w:rPr>
-          <w:t>7</w:t>
+          <w:t>4</w:t>
         </w:r>
         <w:r>
           <w:rPr>
@@ -1150,9 +1150,9 @@
     </w:p>
     <w:p>
       <w:pPr>
-        <w:pStyle w:val="TM2"/>
-        <w:tabs>
-          <w:tab w:val="left" w:pos="880"/>
+        <w:pStyle w:val="TM4"/>
+        <w:tabs>
+          <w:tab w:val="left" w:pos="1540"/>
           <w:tab w:val="right" w:leader="dot" w:pos="10338"/>
         </w:tabs>
         <w:rPr>
@@ -1162,14 +1162,14 @@
           <w:lang w:eastAsia="fr-FR"/>
         </w:rPr>
       </w:pPr>
-      <w:hyperlink w:anchor="_Toc102402819" w:history="1">
+      <w:hyperlink w:anchor="_Toc109035217" w:history="1">
         <w:r>
           <w:rPr>
             <w:rStyle w:val="Lienhypertexte"/>
-            <w:rFonts w:eastAsiaTheme="minorHAnsi"/>
-            <w:noProof/>
-          </w:rPr>
-          <w:t>5.1</w:t>
+            <w:rFonts w:eastAsiaTheme="majorEastAsia"/>
+            <w:noProof/>
+          </w:rPr>
+          <w:t>2.1.3.2</w:t>
         </w:r>
         <w:r>
           <w:rPr>
@@ -1186,7 +1186,7 @@
             <w:rFonts w:eastAsiaTheme="majorEastAsia"/>
             <w:noProof/>
           </w:rPr>
-          <w:t>Gestion d’utilisateur</w:t>
+          <w:t>Implémentation de tests automatisés</w:t>
         </w:r>
         <w:r>
           <w:rPr>
@@ -1207,7 +1207,7 @@
             <w:noProof/>
             <w:webHidden/>
           </w:rPr>
-          <w:instrText xml:space="preserve"> PAGEREF _Toc102402819 \h </w:instrText>
+          <w:instrText xml:space="preserve"> PAGEREF _Toc109035217 \h </w:instrText>
         </w:r>
         <w:r>
           <w:rPr>
@@ -1227,7 +1227,7 @@
             <w:noProof/>
             <w:webHidden/>
           </w:rPr>
-          <w:t>8</w:t>
+          <w:t>4</w:t>
         </w:r>
         <w:r>
           <w:rPr>
@@ -1240,9 +1240,9 @@
     </w:p>
     <w:p>
       <w:pPr>
-        <w:pStyle w:val="TM2"/>
-        <w:tabs>
-          <w:tab w:val="left" w:pos="880"/>
+        <w:pStyle w:val="TM4"/>
+        <w:tabs>
+          <w:tab w:val="left" w:pos="1540"/>
           <w:tab w:val="right" w:leader="dot" w:pos="10338"/>
         </w:tabs>
         <w:rPr>
@@ -1252,14 +1252,14 @@
           <w:lang w:eastAsia="fr-FR"/>
         </w:rPr>
       </w:pPr>
-      <w:hyperlink w:anchor="_Toc102402820" w:history="1">
+      <w:hyperlink w:anchor="_Toc109035218" w:history="1">
         <w:r>
           <w:rPr>
             <w:rStyle w:val="Lienhypertexte"/>
-            <w:rFonts w:eastAsiaTheme="minorHAnsi"/>
-            <w:noProof/>
-          </w:rPr>
-          <w:t>5.2</w:t>
+            <w:rFonts w:eastAsiaTheme="majorEastAsia"/>
+            <w:noProof/>
+          </w:rPr>
+          <w:t>2.1.3.3</w:t>
         </w:r>
         <w:r>
           <w:rPr>
@@ -1273,10 +1273,10 @@
         <w:r>
           <w:rPr>
             <w:rStyle w:val="Lienhypertexte"/>
-            <w:rFonts w:eastAsiaTheme="minorHAnsi"/>
-            <w:noProof/>
-          </w:rPr>
-          <w:t>Gestion des Produits</w:t>
+            <w:rFonts w:eastAsiaTheme="majorEastAsia"/>
+            <w:noProof/>
+          </w:rPr>
+          <w:t>Documentation technique</w:t>
         </w:r>
         <w:r>
           <w:rPr>
@@ -1297,7 +1297,7 @@
             <w:noProof/>
             <w:webHidden/>
           </w:rPr>
-          <w:instrText xml:space="preserve"> PAGEREF _Toc102402820 \h </w:instrText>
+          <w:instrText xml:space="preserve"> PAGEREF _Toc109035218 \h </w:instrText>
         </w:r>
         <w:r>
           <w:rPr>
@@ -1317,7 +1317,7 @@
             <w:noProof/>
             <w:webHidden/>
           </w:rPr>
-          <w:t>8</w:t>
+          <w:t>4</w:t>
         </w:r>
         <w:r>
           <w:rPr>
@@ -1330,9 +1330,9 @@
     </w:p>
     <w:p>
       <w:pPr>
-        <w:pStyle w:val="TM1"/>
-        <w:tabs>
-          <w:tab w:val="left" w:pos="440"/>
+        <w:pStyle w:val="TM4"/>
+        <w:tabs>
+          <w:tab w:val="left" w:pos="1540"/>
           <w:tab w:val="right" w:leader="dot" w:pos="10338"/>
         </w:tabs>
         <w:rPr>
@@ -1342,14 +1342,14 @@
           <w:lang w:eastAsia="fr-FR"/>
         </w:rPr>
       </w:pPr>
-      <w:hyperlink w:anchor="_Toc102402821" w:history="1">
+      <w:hyperlink w:anchor="_Toc109035219" w:history="1">
         <w:r>
           <w:rPr>
             <w:rStyle w:val="Lienhypertexte"/>
-            <w:rFonts w:eastAsiaTheme="minorHAnsi"/>
-            <w:noProof/>
-          </w:rPr>
-          <w:t>6</w:t>
+            <w:rFonts w:eastAsiaTheme="majorEastAsia"/>
+            <w:noProof/>
+          </w:rPr>
+          <w:t>2.1.3.4</w:t>
         </w:r>
         <w:r>
           <w:rPr>
@@ -1363,10 +1363,10 @@
         <w:r>
           <w:rPr>
             <w:rStyle w:val="Lienhypertexte"/>
-            <w:rFonts w:eastAsiaTheme="minorHAnsi"/>
-            <w:noProof/>
-          </w:rPr>
-          <w:t>Diagrammes de séquence</w:t>
+            <w:rFonts w:eastAsiaTheme="majorEastAsia"/>
+            <w:noProof/>
+          </w:rPr>
+          <w:t>Audit de qualité du code &amp; performance de l'application</w:t>
         </w:r>
         <w:r>
           <w:rPr>
@@ -1387,7 +1387,7 @@
             <w:noProof/>
             <w:webHidden/>
           </w:rPr>
-          <w:instrText xml:space="preserve"> PAGEREF _Toc102402821 \h </w:instrText>
+          <w:instrText xml:space="preserve"> PAGEREF _Toc109035219 \h </w:instrText>
         </w:r>
         <w:r>
           <w:rPr>
@@ -1407,7 +1407,7 @@
             <w:noProof/>
             <w:webHidden/>
           </w:rPr>
-          <w:t>9</w:t>
+          <w:t>4</w:t>
         </w:r>
         <w:r>
           <w:rPr>
@@ -1420,9 +1420,9 @@
     </w:p>
     <w:p>
       <w:pPr>
-        <w:pStyle w:val="TM2"/>
-        <w:tabs>
-          <w:tab w:val="left" w:pos="880"/>
+        <w:pStyle w:val="TM1"/>
+        <w:tabs>
+          <w:tab w:val="left" w:pos="440"/>
           <w:tab w:val="right" w:leader="dot" w:pos="10338"/>
         </w:tabs>
         <w:rPr>
@@ -1432,14 +1432,14 @@
           <w:lang w:eastAsia="fr-FR"/>
         </w:rPr>
       </w:pPr>
-      <w:hyperlink w:anchor="_Toc102402822" w:history="1">
+      <w:hyperlink w:anchor="_Toc109035220" w:history="1">
         <w:r>
           <w:rPr>
             <w:rStyle w:val="Lienhypertexte"/>
-            <w:rFonts w:eastAsiaTheme="minorHAnsi"/>
-            <w:noProof/>
-          </w:rPr>
-          <w:t>6.1</w:t>
+            <w:rFonts w:eastAsiaTheme="majorEastAsia"/>
+            <w:noProof/>
+          </w:rPr>
+          <w:t>3</w:t>
         </w:r>
         <w:r>
           <w:rPr>
@@ -1453,10 +1453,10 @@
         <w:r>
           <w:rPr>
             <w:rStyle w:val="Lienhypertexte"/>
-            <w:rFonts w:eastAsiaTheme="minorHAnsi"/>
-            <w:noProof/>
-          </w:rPr>
-          <w:t>Ajout d’un utilisateur</w:t>
+            <w:rFonts w:eastAsiaTheme="majorEastAsia"/>
+            <w:noProof/>
+          </w:rPr>
+          <w:t>Définition des acteurs</w:t>
         </w:r>
         <w:r>
           <w:rPr>
@@ -1477,7 +1477,7 @@
             <w:noProof/>
             <w:webHidden/>
           </w:rPr>
-          <w:instrText xml:space="preserve"> PAGEREF _Toc102402822 \h </w:instrText>
+          <w:instrText xml:space="preserve"> PAGEREF _Toc109035220 \h </w:instrText>
         </w:r>
         <w:r>
           <w:rPr>
@@ -1497,7 +1497,7 @@
             <w:noProof/>
             <w:webHidden/>
           </w:rPr>
-          <w:t>9</w:t>
+          <w:t>5</w:t>
         </w:r>
         <w:r>
           <w:rPr>
@@ -1522,14 +1522,14 @@
           <w:lang w:eastAsia="fr-FR"/>
         </w:rPr>
       </w:pPr>
-      <w:hyperlink w:anchor="_Toc102402823" w:history="1">
+      <w:hyperlink w:anchor="_Toc109035221" w:history="1">
         <w:r>
           <w:rPr>
             <w:rStyle w:val="Lienhypertexte"/>
-            <w:rFonts w:eastAsiaTheme="minorHAnsi"/>
-            <w:noProof/>
-          </w:rPr>
-          <w:t>6.2</w:t>
+            <w:rFonts w:eastAsiaTheme="majorEastAsia"/>
+            <w:noProof/>
+          </w:rPr>
+          <w:t>3.1</w:t>
         </w:r>
         <w:r>
           <w:rPr>
@@ -1543,10 +1543,10 @@
         <w:r>
           <w:rPr>
             <w:rStyle w:val="Lienhypertexte"/>
-            <w:rFonts w:eastAsiaTheme="minorHAnsi"/>
-            <w:noProof/>
-          </w:rPr>
-          <w:t>Suppression d’un user</w:t>
+            <w:rFonts w:eastAsiaTheme="majorEastAsia"/>
+            <w:noProof/>
+          </w:rPr>
+          <w:t>Acteurs principaux</w:t>
         </w:r>
         <w:r>
           <w:rPr>
@@ -1567,7 +1567,7 @@
             <w:noProof/>
             <w:webHidden/>
           </w:rPr>
-          <w:instrText xml:space="preserve"> PAGEREF _Toc102402823 \h </w:instrText>
+          <w:instrText xml:space="preserve"> PAGEREF _Toc109035221 \h </w:instrText>
         </w:r>
         <w:r>
           <w:rPr>
@@ -1587,7 +1587,7 @@
             <w:noProof/>
             <w:webHidden/>
           </w:rPr>
-          <w:t>10</w:t>
+          <w:t>5</w:t>
         </w:r>
         <w:r>
           <w:rPr>
@@ -1612,14 +1612,14 @@
           <w:lang w:eastAsia="fr-FR"/>
         </w:rPr>
       </w:pPr>
-      <w:hyperlink w:anchor="_Toc102402824" w:history="1">
+      <w:hyperlink w:anchor="_Toc109035222" w:history="1">
         <w:r>
           <w:rPr>
             <w:rStyle w:val="Lienhypertexte"/>
-            <w:rFonts w:eastAsiaTheme="minorHAnsi"/>
-            <w:noProof/>
-          </w:rPr>
-          <w:t>6.3</w:t>
+            <w:rFonts w:eastAsiaTheme="majorEastAsia"/>
+            <w:noProof/>
+          </w:rPr>
+          <w:t>3.2</w:t>
         </w:r>
         <w:r>
           <w:rPr>
@@ -1633,10 +1633,10 @@
         <w:r>
           <w:rPr>
             <w:rStyle w:val="Lienhypertexte"/>
-            <w:rFonts w:eastAsiaTheme="minorHAnsi"/>
-            <w:noProof/>
-          </w:rPr>
-          <w:t>Mise à jour d’un utilisateur</w:t>
+            <w:rFonts w:eastAsiaTheme="majorEastAsia"/>
+            <w:noProof/>
+          </w:rPr>
+          <w:t>Acteurs secondaires</w:t>
         </w:r>
         <w:r>
           <w:rPr>
@@ -1657,7 +1657,7 @@
             <w:noProof/>
             <w:webHidden/>
           </w:rPr>
-          <w:instrText xml:space="preserve"> PAGEREF _Toc102402824 \h </w:instrText>
+          <w:instrText xml:space="preserve"> PAGEREF _Toc109035222 \h </w:instrText>
         </w:r>
         <w:r>
           <w:rPr>
@@ -1677,7 +1677,7 @@
             <w:noProof/>
             <w:webHidden/>
           </w:rPr>
-          <w:t>10</w:t>
+          <w:t>5</w:t>
         </w:r>
         <w:r>
           <w:rPr>
@@ -1690,9 +1690,9 @@
     </w:p>
     <w:p>
       <w:pPr>
-        <w:pStyle w:val="TM2"/>
-        <w:tabs>
-          <w:tab w:val="left" w:pos="880"/>
+        <w:pStyle w:val="TM1"/>
+        <w:tabs>
+          <w:tab w:val="left" w:pos="440"/>
           <w:tab w:val="right" w:leader="dot" w:pos="10338"/>
         </w:tabs>
         <w:rPr>
@@ -1702,14 +1702,14 @@
           <w:lang w:eastAsia="fr-FR"/>
         </w:rPr>
       </w:pPr>
-      <w:hyperlink w:anchor="_Toc102402825" w:history="1">
+      <w:hyperlink w:anchor="_Toc109035223" w:history="1">
         <w:r>
           <w:rPr>
             <w:rStyle w:val="Lienhypertexte"/>
-            <w:rFonts w:eastAsiaTheme="minorHAnsi"/>
-            <w:noProof/>
-          </w:rPr>
-          <w:t>6.4</w:t>
+            <w:rFonts w:eastAsiaTheme="majorEastAsia"/>
+            <w:noProof/>
+          </w:rPr>
+          <w:t>4</w:t>
         </w:r>
         <w:r>
           <w:rPr>
@@ -1723,10 +1723,10 @@
         <w:r>
           <w:rPr>
             <w:rStyle w:val="Lienhypertexte"/>
-            <w:rFonts w:eastAsiaTheme="minorHAnsi"/>
-            <w:noProof/>
-          </w:rPr>
-          <w:t>Lister des utilisateurs</w:t>
+            <w:rFonts w:eastAsiaTheme="majorEastAsia"/>
+            <w:noProof/>
+          </w:rPr>
+          <w:t>Diagramme de cas d’utilisation</w:t>
         </w:r>
         <w:r>
           <w:rPr>
@@ -1747,7 +1747,7 @@
             <w:noProof/>
             <w:webHidden/>
           </w:rPr>
-          <w:instrText xml:space="preserve"> PAGEREF _Toc102402825 \h </w:instrText>
+          <w:instrText xml:space="preserve"> PAGEREF _Toc109035223 \h </w:instrText>
         </w:r>
         <w:r>
           <w:rPr>
@@ -1767,7 +1767,7 @@
             <w:noProof/>
             <w:webHidden/>
           </w:rPr>
-          <w:t>11</w:t>
+          <w:t>6</w:t>
         </w:r>
         <w:r>
           <w:rPr>
@@ -1780,9 +1780,9 @@
     </w:p>
     <w:p>
       <w:pPr>
-        <w:pStyle w:val="TM2"/>
-        <w:tabs>
-          <w:tab w:val="left" w:pos="880"/>
+        <w:pStyle w:val="TM1"/>
+        <w:tabs>
+          <w:tab w:val="left" w:pos="440"/>
           <w:tab w:val="right" w:leader="dot" w:pos="10338"/>
         </w:tabs>
         <w:rPr>
@@ -1792,14 +1792,14 @@
           <w:lang w:eastAsia="fr-FR"/>
         </w:rPr>
       </w:pPr>
-      <w:hyperlink w:anchor="_Toc102402826" w:history="1">
+      <w:hyperlink w:anchor="_Toc109035224" w:history="1">
         <w:r>
           <w:rPr>
             <w:rStyle w:val="Lienhypertexte"/>
             <w:rFonts w:eastAsiaTheme="minorHAnsi"/>
             <w:noProof/>
           </w:rPr>
-          <w:t>6.5</w:t>
+          <w:t>5</w:t>
         </w:r>
         <w:r>
           <w:rPr>
@@ -1816,7 +1816,7 @@
             <w:rFonts w:eastAsiaTheme="minorHAnsi"/>
             <w:noProof/>
           </w:rPr>
-          <w:t>Lecture d’un utilisateur</w:t>
+          <w:t>Diagrammes de séquence</w:t>
         </w:r>
         <w:r>
           <w:rPr>
@@ -1837,7 +1837,7 @@
             <w:noProof/>
             <w:webHidden/>
           </w:rPr>
-          <w:instrText xml:space="preserve"> PAGEREF _Toc102402826 \h </w:instrText>
+          <w:instrText xml:space="preserve"> PAGEREF _Toc109035224 \h </w:instrText>
         </w:r>
         <w:r>
           <w:rPr>
@@ -1857,7 +1857,7 @@
             <w:noProof/>
             <w:webHidden/>
           </w:rPr>
-          <w:t>11</w:t>
+          <w:t>7</w:t>
         </w:r>
         <w:r>
           <w:rPr>
@@ -1882,14 +1882,14 @@
           <w:lang w:eastAsia="fr-FR"/>
         </w:rPr>
       </w:pPr>
-      <w:hyperlink w:anchor="_Toc102402827" w:history="1">
+      <w:hyperlink w:anchor="_Toc109035225" w:history="1">
         <w:r>
           <w:rPr>
             <w:rStyle w:val="Lienhypertexte"/>
             <w:rFonts w:eastAsiaTheme="minorHAnsi"/>
             <w:noProof/>
           </w:rPr>
-          <w:t>6.6</w:t>
+          <w:t>5.1</w:t>
         </w:r>
         <w:r>
           <w:rPr>
@@ -1906,7 +1906,7 @@
             <w:rFonts w:eastAsiaTheme="minorHAnsi"/>
             <w:noProof/>
           </w:rPr>
-          <w:t>Lister les produits</w:t>
+          <w:t>Ajout d’un utilisateur</w:t>
         </w:r>
         <w:r>
           <w:rPr>
@@ -1927,7 +1927,7 @@
             <w:noProof/>
             <w:webHidden/>
           </w:rPr>
-          <w:instrText xml:space="preserve"> PAGEREF _Toc102402827 \h </w:instrText>
+          <w:instrText xml:space="preserve"> PAGEREF _Toc109035225 \h </w:instrText>
         </w:r>
         <w:r>
           <w:rPr>
@@ -1947,7 +1947,7 @@
             <w:noProof/>
             <w:webHidden/>
           </w:rPr>
-          <w:t>12</w:t>
+          <w:t>7</w:t>
         </w:r>
         <w:r>
           <w:rPr>
@@ -1972,14 +1972,14 @@
           <w:lang w:eastAsia="fr-FR"/>
         </w:rPr>
       </w:pPr>
-      <w:hyperlink w:anchor="_Toc102402828" w:history="1">
+      <w:hyperlink w:anchor="_Toc109035226" w:history="1">
         <w:r>
           <w:rPr>
             <w:rStyle w:val="Lienhypertexte"/>
-            <w:rFonts w:eastAsiaTheme="majorEastAsia"/>
-            <w:noProof/>
-          </w:rPr>
-          <w:t>6.7</w:t>
+            <w:rFonts w:eastAsiaTheme="minorHAnsi"/>
+            <w:noProof/>
+          </w:rPr>
+          <w:t>5.2</w:t>
         </w:r>
         <w:r>
           <w:rPr>
@@ -1993,10 +1993,10 @@
         <w:r>
           <w:rPr>
             <w:rStyle w:val="Lienhypertexte"/>
-            <w:rFonts w:eastAsiaTheme="majorEastAsia"/>
-            <w:noProof/>
-          </w:rPr>
-          <w:t>Lecture d’un produit</w:t>
+            <w:rFonts w:eastAsiaTheme="minorHAnsi"/>
+            <w:noProof/>
+          </w:rPr>
+          <w:t>Suppression d’un utilisateur</w:t>
         </w:r>
         <w:r>
           <w:rPr>
@@ -2017,7 +2017,7 @@
             <w:noProof/>
             <w:webHidden/>
           </w:rPr>
-          <w:instrText xml:space="preserve"> PAGEREF _Toc102402828 \h </w:instrText>
+          <w:instrText xml:space="preserve"> PAGEREF _Toc109035226 \h </w:instrText>
         </w:r>
         <w:r>
           <w:rPr>
@@ -2037,7 +2037,7 @@
             <w:noProof/>
             <w:webHidden/>
           </w:rPr>
-          <w:t>13</w:t>
+          <w:t>7</w:t>
         </w:r>
         <w:r>
           <w:rPr>
@@ -2062,14 +2062,14 @@
           <w:lang w:eastAsia="fr-FR"/>
         </w:rPr>
       </w:pPr>
-      <w:hyperlink w:anchor="_Toc102402829" w:history="1">
+      <w:hyperlink w:anchor="_Toc109035227" w:history="1">
         <w:r>
           <w:rPr>
             <w:rStyle w:val="Lienhypertexte"/>
-            <w:rFonts w:eastAsiaTheme="majorEastAsia"/>
-            <w:noProof/>
-          </w:rPr>
-          <w:t>6.8</w:t>
+            <w:rFonts w:eastAsiaTheme="minorHAnsi"/>
+            <w:noProof/>
+          </w:rPr>
+          <w:t>5.3</w:t>
         </w:r>
         <w:r>
           <w:rPr>
@@ -2083,10 +2083,10 @@
         <w:r>
           <w:rPr>
             <w:rStyle w:val="Lienhypertexte"/>
-            <w:rFonts w:eastAsiaTheme="majorEastAsia"/>
-            <w:noProof/>
-          </w:rPr>
-          <w:t>Authentification</w:t>
+            <w:rFonts w:eastAsiaTheme="minorHAnsi"/>
+            <w:noProof/>
+          </w:rPr>
+          <w:t>Mise à jour d’un utilisateur</w:t>
         </w:r>
         <w:r>
           <w:rPr>
@@ -2107,7 +2107,7 @@
             <w:noProof/>
             <w:webHidden/>
           </w:rPr>
-          <w:instrText xml:space="preserve"> PAGEREF _Toc102402829 \h </w:instrText>
+          <w:instrText xml:space="preserve"> PAGEREF _Toc109035227 \h </w:instrText>
         </w:r>
         <w:r>
           <w:rPr>
@@ -2127,7 +2127,7 @@
             <w:noProof/>
             <w:webHidden/>
           </w:rPr>
-          <w:t>13</w:t>
+          <w:t>8</w:t>
         </w:r>
         <w:r>
           <w:rPr>
@@ -2140,9 +2140,9 @@
     </w:p>
     <w:p>
       <w:pPr>
-        <w:pStyle w:val="TM1"/>
-        <w:tabs>
-          <w:tab w:val="left" w:pos="440"/>
+        <w:pStyle w:val="TM2"/>
+        <w:tabs>
+          <w:tab w:val="left" w:pos="880"/>
           <w:tab w:val="right" w:leader="dot" w:pos="10338"/>
         </w:tabs>
         <w:rPr>
@@ -2152,14 +2152,14 @@
           <w:lang w:eastAsia="fr-FR"/>
         </w:rPr>
       </w:pPr>
-      <w:hyperlink w:anchor="_Toc102402830" w:history="1">
+      <w:hyperlink w:anchor="_Toc109035228" w:history="1">
         <w:r>
           <w:rPr>
             <w:rStyle w:val="Lienhypertexte"/>
-            <w:rFonts w:eastAsiaTheme="majorEastAsia"/>
-            <w:noProof/>
-          </w:rPr>
-          <w:t>7</w:t>
+            <w:rFonts w:eastAsiaTheme="minorHAnsi"/>
+            <w:noProof/>
+          </w:rPr>
+          <w:t>5.4</w:t>
         </w:r>
         <w:r>
           <w:rPr>
@@ -2173,10 +2173,10 @@
         <w:r>
           <w:rPr>
             <w:rStyle w:val="Lienhypertexte"/>
-            <w:rFonts w:eastAsiaTheme="majorEastAsia"/>
-            <w:noProof/>
-          </w:rPr>
-          <w:t>Diagramme de classes</w:t>
+            <w:rFonts w:eastAsiaTheme="minorHAnsi"/>
+            <w:noProof/>
+          </w:rPr>
+          <w:t>Lister des utilisateurs</w:t>
         </w:r>
         <w:r>
           <w:rPr>
@@ -2197,7 +2197,7 @@
             <w:noProof/>
             <w:webHidden/>
           </w:rPr>
-          <w:instrText xml:space="preserve"> PAGEREF _Toc102402830 \h </w:instrText>
+          <w:instrText xml:space="preserve"> PAGEREF _Toc109035228 \h </w:instrText>
         </w:r>
         <w:r>
           <w:rPr>
@@ -2217,7 +2217,7 @@
             <w:noProof/>
             <w:webHidden/>
           </w:rPr>
-          <w:t>14</w:t>
+          <w:t>8</w:t>
         </w:r>
         <w:r>
           <w:rPr>
@@ -2230,9 +2230,9 @@
     </w:p>
     <w:p>
       <w:pPr>
-        <w:pStyle w:val="TM1"/>
-        <w:tabs>
-          <w:tab w:val="left" w:pos="440"/>
+        <w:pStyle w:val="TM2"/>
+        <w:tabs>
+          <w:tab w:val="left" w:pos="880"/>
           <w:tab w:val="right" w:leader="dot" w:pos="10338"/>
         </w:tabs>
         <w:rPr>
@@ -2242,14 +2242,14 @@
           <w:lang w:eastAsia="fr-FR"/>
         </w:rPr>
       </w:pPr>
-      <w:hyperlink w:anchor="_Toc102402831" w:history="1">
+      <w:hyperlink w:anchor="_Toc109035229" w:history="1">
         <w:r>
           <w:rPr>
             <w:rStyle w:val="Lienhypertexte"/>
-            <w:rFonts w:eastAsiaTheme="majorEastAsia"/>
-            <w:noProof/>
-          </w:rPr>
-          <w:t>8</w:t>
+            <w:rFonts w:eastAsiaTheme="minorHAnsi"/>
+            <w:noProof/>
+          </w:rPr>
+          <w:t>5.5</w:t>
         </w:r>
         <w:r>
           <w:rPr>
@@ -2263,10 +2263,10 @@
         <w:r>
           <w:rPr>
             <w:rStyle w:val="Lienhypertexte"/>
-            <w:rFonts w:eastAsiaTheme="majorEastAsia"/>
-            <w:noProof/>
-          </w:rPr>
-          <w:t>Modèle physique de données</w:t>
+            <w:rFonts w:eastAsiaTheme="minorHAnsi"/>
+            <w:noProof/>
+          </w:rPr>
+          <w:t>Lister les Tasks</w:t>
         </w:r>
         <w:r>
           <w:rPr>
@@ -2287,7 +2287,7 @@
             <w:noProof/>
             <w:webHidden/>
           </w:rPr>
-          <w:instrText xml:space="preserve"> PAGEREF _Toc102402831 \h </w:instrText>
+          <w:instrText xml:space="preserve"> PAGEREF _Toc109035229 \h </w:instrText>
         </w:r>
         <w:r>
           <w:rPr>
@@ -2307,7 +2307,7 @@
             <w:noProof/>
             <w:webHidden/>
           </w:rPr>
-          <w:t>15</w:t>
+          <w:t>9</w:t>
         </w:r>
         <w:r>
           <w:rPr>
@@ -2320,9 +2320,9 @@
     </w:p>
     <w:p>
       <w:pPr>
-        <w:pStyle w:val="TM1"/>
-        <w:tabs>
-          <w:tab w:val="left" w:pos="440"/>
+        <w:pStyle w:val="TM2"/>
+        <w:tabs>
+          <w:tab w:val="left" w:pos="880"/>
           <w:tab w:val="right" w:leader="dot" w:pos="10338"/>
         </w:tabs>
         <w:rPr>
@@ -2332,14 +2332,14 @@
           <w:lang w:eastAsia="fr-FR"/>
         </w:rPr>
       </w:pPr>
-      <w:hyperlink w:anchor="_Toc102402832" w:history="1">
+      <w:hyperlink w:anchor="_Toc109035230" w:history="1">
         <w:r>
           <w:rPr>
             <w:rStyle w:val="Lienhypertexte"/>
             <w:rFonts w:eastAsiaTheme="majorEastAsia"/>
             <w:noProof/>
           </w:rPr>
-          <w:t>9</w:t>
+          <w:t>5.6</w:t>
         </w:r>
         <w:r>
           <w:rPr>
@@ -2356,7 +2356,7 @@
             <w:rFonts w:eastAsiaTheme="majorEastAsia"/>
             <w:noProof/>
           </w:rPr>
-          <w:t>Conclusion</w:t>
+          <w:t>Modification d’un Task</w:t>
         </w:r>
         <w:r>
           <w:rPr>
@@ -2377,7 +2377,7 @@
             <w:noProof/>
             <w:webHidden/>
           </w:rPr>
-          <w:instrText xml:space="preserve"> PAGEREF _Toc102402832 \h </w:instrText>
+          <w:instrText xml:space="preserve"> PAGEREF _Toc109035230 \h </w:instrText>
         </w:r>
         <w:r>
           <w:rPr>
@@ -2397,7 +2397,7 @@
             <w:noProof/>
             <w:webHidden/>
           </w:rPr>
-          <w:t>16</w:t>
+          <w:t>9</w:t>
         </w:r>
         <w:r>
           <w:rPr>
@@ -2410,9 +2410,9 @@
     </w:p>
     <w:p>
       <w:pPr>
-        <w:pStyle w:val="TM1"/>
-        <w:tabs>
-          <w:tab w:val="left" w:pos="660"/>
+        <w:pStyle w:val="TM2"/>
+        <w:tabs>
+          <w:tab w:val="left" w:pos="880"/>
           <w:tab w:val="right" w:leader="dot" w:pos="10338"/>
         </w:tabs>
         <w:rPr>
@@ -2422,14 +2422,14 @@
           <w:lang w:eastAsia="fr-FR"/>
         </w:rPr>
       </w:pPr>
-      <w:hyperlink w:anchor="_Toc102402833" w:history="1">
+      <w:hyperlink w:anchor="_Toc109035231" w:history="1">
         <w:r>
           <w:rPr>
             <w:rStyle w:val="Lienhypertexte"/>
             <w:rFonts w:eastAsiaTheme="majorEastAsia"/>
             <w:noProof/>
           </w:rPr>
-          <w:t>10</w:t>
+          <w:t>5.7</w:t>
         </w:r>
         <w:r>
           <w:rPr>
@@ -2446,7 +2446,7 @@
             <w:rFonts w:eastAsiaTheme="majorEastAsia"/>
             <w:noProof/>
           </w:rPr>
-          <w:t>Proposition d’améliorations</w:t>
+          <w:t>Suppression d’un Task</w:t>
         </w:r>
         <w:r>
           <w:rPr>
@@ -2467,7 +2467,7 @@
             <w:noProof/>
             <w:webHidden/>
           </w:rPr>
-          <w:instrText xml:space="preserve"> PAGEREF _Toc102402833 \h </w:instrText>
+          <w:instrText xml:space="preserve"> PAGEREF _Toc109035231 \h </w:instrText>
         </w:r>
         <w:r>
           <w:rPr>
@@ -2487,7 +2487,7 @@
             <w:noProof/>
             <w:webHidden/>
           </w:rPr>
-          <w:t>16</w:t>
+          <w:t>10</w:t>
         </w:r>
         <w:r>
           <w:rPr>
@@ -2500,9 +2500,9 @@
     </w:p>
     <w:p>
       <w:pPr>
-        <w:pStyle w:val="TM1"/>
-        <w:tabs>
-          <w:tab w:val="left" w:pos="660"/>
+        <w:pStyle w:val="TM2"/>
+        <w:tabs>
+          <w:tab w:val="left" w:pos="880"/>
           <w:tab w:val="right" w:leader="dot" w:pos="10338"/>
         </w:tabs>
         <w:rPr>
@@ -2512,14 +2512,14 @@
           <w:lang w:eastAsia="fr-FR"/>
         </w:rPr>
       </w:pPr>
-      <w:hyperlink w:anchor="_Toc102402834" w:history="1">
+      <w:hyperlink w:anchor="_Toc109035232" w:history="1">
         <w:r>
           <w:rPr>
             <w:rStyle w:val="Lienhypertexte"/>
             <w:rFonts w:eastAsiaTheme="majorEastAsia"/>
             <w:noProof/>
           </w:rPr>
-          <w:t>11</w:t>
+          <w:t>5.8</w:t>
         </w:r>
         <w:r>
           <w:rPr>
@@ -2536,6 +2536,456 @@
             <w:rFonts w:eastAsiaTheme="majorEastAsia"/>
             <w:noProof/>
           </w:rPr>
+          <w:t>Authentification</w:t>
+        </w:r>
+        <w:r>
+          <w:rPr>
+            <w:noProof/>
+            <w:webHidden/>
+          </w:rPr>
+          <w:tab/>
+        </w:r>
+        <w:r>
+          <w:rPr>
+            <w:noProof/>
+            <w:webHidden/>
+          </w:rPr>
+          <w:fldChar w:fldCharType="begin"/>
+        </w:r>
+        <w:r>
+          <w:rPr>
+            <w:noProof/>
+            <w:webHidden/>
+          </w:rPr>
+          <w:instrText xml:space="preserve"> PAGEREF _Toc109035232 \h </w:instrText>
+        </w:r>
+        <w:r>
+          <w:rPr>
+            <w:noProof/>
+            <w:webHidden/>
+          </w:rPr>
+        </w:r>
+        <w:r>
+          <w:rPr>
+            <w:noProof/>
+            <w:webHidden/>
+          </w:rPr>
+          <w:fldChar w:fldCharType="separate"/>
+        </w:r>
+        <w:r>
+          <w:rPr>
+            <w:noProof/>
+            <w:webHidden/>
+          </w:rPr>
+          <w:t>10</w:t>
+        </w:r>
+        <w:r>
+          <w:rPr>
+            <w:noProof/>
+            <w:webHidden/>
+          </w:rPr>
+          <w:fldChar w:fldCharType="end"/>
+        </w:r>
+      </w:hyperlink>
+    </w:p>
+    <w:p>
+      <w:pPr>
+        <w:pStyle w:val="TM1"/>
+        <w:tabs>
+          <w:tab w:val="left" w:pos="440"/>
+          <w:tab w:val="right" w:leader="dot" w:pos="10338"/>
+        </w:tabs>
+        <w:rPr>
+          <w:rFonts w:asciiTheme="minorHAnsi" w:eastAsiaTheme="minorEastAsia" w:hAnsiTheme="minorHAnsi" w:cstheme="minorBidi"/>
+          <w:noProof/>
+          <w:color w:val="auto"/>
+          <w:lang w:eastAsia="fr-FR"/>
+        </w:rPr>
+      </w:pPr>
+      <w:hyperlink w:anchor="_Toc109035233" w:history="1">
+        <w:r>
+          <w:rPr>
+            <w:rStyle w:val="Lienhypertexte"/>
+            <w:rFonts w:eastAsiaTheme="majorEastAsia"/>
+            <w:noProof/>
+          </w:rPr>
+          <w:t>6</w:t>
+        </w:r>
+        <w:r>
+          <w:rPr>
+            <w:rFonts w:asciiTheme="minorHAnsi" w:eastAsiaTheme="minorEastAsia" w:hAnsiTheme="minorHAnsi" w:cstheme="minorBidi"/>
+            <w:noProof/>
+            <w:color w:val="auto"/>
+            <w:lang w:eastAsia="fr-FR"/>
+          </w:rPr>
+          <w:tab/>
+        </w:r>
+        <w:r>
+          <w:rPr>
+            <w:rStyle w:val="Lienhypertexte"/>
+            <w:rFonts w:eastAsiaTheme="majorEastAsia"/>
+            <w:noProof/>
+          </w:rPr>
+          <w:t>Diagramme de classes</w:t>
+        </w:r>
+        <w:r>
+          <w:rPr>
+            <w:noProof/>
+            <w:webHidden/>
+          </w:rPr>
+          <w:tab/>
+        </w:r>
+        <w:r>
+          <w:rPr>
+            <w:noProof/>
+            <w:webHidden/>
+          </w:rPr>
+          <w:fldChar w:fldCharType="begin"/>
+        </w:r>
+        <w:r>
+          <w:rPr>
+            <w:noProof/>
+            <w:webHidden/>
+          </w:rPr>
+          <w:instrText xml:space="preserve"> PAGEREF _Toc109035233 \h </w:instrText>
+        </w:r>
+        <w:r>
+          <w:rPr>
+            <w:noProof/>
+            <w:webHidden/>
+          </w:rPr>
+        </w:r>
+        <w:r>
+          <w:rPr>
+            <w:noProof/>
+            <w:webHidden/>
+          </w:rPr>
+          <w:fldChar w:fldCharType="separate"/>
+        </w:r>
+        <w:r>
+          <w:rPr>
+            <w:noProof/>
+            <w:webHidden/>
+          </w:rPr>
+          <w:t>11</w:t>
+        </w:r>
+        <w:r>
+          <w:rPr>
+            <w:noProof/>
+            <w:webHidden/>
+          </w:rPr>
+          <w:fldChar w:fldCharType="end"/>
+        </w:r>
+      </w:hyperlink>
+    </w:p>
+    <w:p>
+      <w:pPr>
+        <w:pStyle w:val="TM1"/>
+        <w:tabs>
+          <w:tab w:val="left" w:pos="440"/>
+          <w:tab w:val="right" w:leader="dot" w:pos="10338"/>
+        </w:tabs>
+        <w:rPr>
+          <w:rFonts w:asciiTheme="minorHAnsi" w:eastAsiaTheme="minorEastAsia" w:hAnsiTheme="minorHAnsi" w:cstheme="minorBidi"/>
+          <w:noProof/>
+          <w:color w:val="auto"/>
+          <w:lang w:eastAsia="fr-FR"/>
+        </w:rPr>
+      </w:pPr>
+      <w:hyperlink w:anchor="_Toc109035234" w:history="1">
+        <w:r>
+          <w:rPr>
+            <w:rStyle w:val="Lienhypertexte"/>
+            <w:rFonts w:eastAsiaTheme="majorEastAsia"/>
+            <w:noProof/>
+          </w:rPr>
+          <w:t>7</w:t>
+        </w:r>
+        <w:r>
+          <w:rPr>
+            <w:rFonts w:asciiTheme="minorHAnsi" w:eastAsiaTheme="minorEastAsia" w:hAnsiTheme="minorHAnsi" w:cstheme="minorBidi"/>
+            <w:noProof/>
+            <w:color w:val="auto"/>
+            <w:lang w:eastAsia="fr-FR"/>
+          </w:rPr>
+          <w:tab/>
+        </w:r>
+        <w:r>
+          <w:rPr>
+            <w:rStyle w:val="Lienhypertexte"/>
+            <w:rFonts w:eastAsiaTheme="majorEastAsia"/>
+            <w:noProof/>
+          </w:rPr>
+          <w:t>Modèle physique de données</w:t>
+        </w:r>
+        <w:r>
+          <w:rPr>
+            <w:noProof/>
+            <w:webHidden/>
+          </w:rPr>
+          <w:tab/>
+        </w:r>
+        <w:r>
+          <w:rPr>
+            <w:noProof/>
+            <w:webHidden/>
+          </w:rPr>
+          <w:fldChar w:fldCharType="begin"/>
+        </w:r>
+        <w:r>
+          <w:rPr>
+            <w:noProof/>
+            <w:webHidden/>
+          </w:rPr>
+          <w:instrText xml:space="preserve"> PAGEREF _Toc109035234 \h </w:instrText>
+        </w:r>
+        <w:r>
+          <w:rPr>
+            <w:noProof/>
+            <w:webHidden/>
+          </w:rPr>
+        </w:r>
+        <w:r>
+          <w:rPr>
+            <w:noProof/>
+            <w:webHidden/>
+          </w:rPr>
+          <w:fldChar w:fldCharType="separate"/>
+        </w:r>
+        <w:r>
+          <w:rPr>
+            <w:noProof/>
+            <w:webHidden/>
+          </w:rPr>
+          <w:t>12</w:t>
+        </w:r>
+        <w:r>
+          <w:rPr>
+            <w:noProof/>
+            <w:webHidden/>
+          </w:rPr>
+          <w:fldChar w:fldCharType="end"/>
+        </w:r>
+      </w:hyperlink>
+    </w:p>
+    <w:p>
+      <w:pPr>
+        <w:pStyle w:val="TM1"/>
+        <w:tabs>
+          <w:tab w:val="left" w:pos="440"/>
+          <w:tab w:val="right" w:leader="dot" w:pos="10338"/>
+        </w:tabs>
+        <w:rPr>
+          <w:rFonts w:asciiTheme="minorHAnsi" w:eastAsiaTheme="minorEastAsia" w:hAnsiTheme="minorHAnsi" w:cstheme="minorBidi"/>
+          <w:noProof/>
+          <w:color w:val="auto"/>
+          <w:lang w:eastAsia="fr-FR"/>
+        </w:rPr>
+      </w:pPr>
+      <w:hyperlink w:anchor="_Toc109035235" w:history="1">
+        <w:r>
+          <w:rPr>
+            <w:rStyle w:val="Lienhypertexte"/>
+            <w:rFonts w:eastAsiaTheme="majorEastAsia"/>
+            <w:noProof/>
+          </w:rPr>
+          <w:t>8</w:t>
+        </w:r>
+        <w:r>
+          <w:rPr>
+            <w:rFonts w:asciiTheme="minorHAnsi" w:eastAsiaTheme="minorEastAsia" w:hAnsiTheme="minorHAnsi" w:cstheme="minorBidi"/>
+            <w:noProof/>
+            <w:color w:val="auto"/>
+            <w:lang w:eastAsia="fr-FR"/>
+          </w:rPr>
+          <w:tab/>
+        </w:r>
+        <w:r>
+          <w:rPr>
+            <w:rStyle w:val="Lienhypertexte"/>
+            <w:rFonts w:eastAsiaTheme="majorEastAsia"/>
+            <w:noProof/>
+          </w:rPr>
+          <w:t>Conclusion</w:t>
+        </w:r>
+        <w:r>
+          <w:rPr>
+            <w:noProof/>
+            <w:webHidden/>
+          </w:rPr>
+          <w:tab/>
+        </w:r>
+        <w:r>
+          <w:rPr>
+            <w:noProof/>
+            <w:webHidden/>
+          </w:rPr>
+          <w:fldChar w:fldCharType="begin"/>
+        </w:r>
+        <w:r>
+          <w:rPr>
+            <w:noProof/>
+            <w:webHidden/>
+          </w:rPr>
+          <w:instrText xml:space="preserve"> PAGEREF _Toc109035235 \h </w:instrText>
+        </w:r>
+        <w:r>
+          <w:rPr>
+            <w:noProof/>
+            <w:webHidden/>
+          </w:rPr>
+        </w:r>
+        <w:r>
+          <w:rPr>
+            <w:noProof/>
+            <w:webHidden/>
+          </w:rPr>
+          <w:fldChar w:fldCharType="separate"/>
+        </w:r>
+        <w:r>
+          <w:rPr>
+            <w:noProof/>
+            <w:webHidden/>
+          </w:rPr>
+          <w:t>13</w:t>
+        </w:r>
+        <w:r>
+          <w:rPr>
+            <w:noProof/>
+            <w:webHidden/>
+          </w:rPr>
+          <w:fldChar w:fldCharType="end"/>
+        </w:r>
+      </w:hyperlink>
+    </w:p>
+    <w:p>
+      <w:pPr>
+        <w:pStyle w:val="TM1"/>
+        <w:tabs>
+          <w:tab w:val="left" w:pos="440"/>
+          <w:tab w:val="right" w:leader="dot" w:pos="10338"/>
+        </w:tabs>
+        <w:rPr>
+          <w:rFonts w:asciiTheme="minorHAnsi" w:eastAsiaTheme="minorEastAsia" w:hAnsiTheme="minorHAnsi" w:cstheme="minorBidi"/>
+          <w:noProof/>
+          <w:color w:val="auto"/>
+          <w:lang w:eastAsia="fr-FR"/>
+        </w:rPr>
+      </w:pPr>
+      <w:hyperlink w:anchor="_Toc109035236" w:history="1">
+        <w:r>
+          <w:rPr>
+            <w:rStyle w:val="Lienhypertexte"/>
+            <w:rFonts w:eastAsiaTheme="majorEastAsia"/>
+            <w:noProof/>
+          </w:rPr>
+          <w:t>9</w:t>
+        </w:r>
+        <w:r>
+          <w:rPr>
+            <w:rFonts w:asciiTheme="minorHAnsi" w:eastAsiaTheme="minorEastAsia" w:hAnsiTheme="minorHAnsi" w:cstheme="minorBidi"/>
+            <w:noProof/>
+            <w:color w:val="auto"/>
+            <w:lang w:eastAsia="fr-FR"/>
+          </w:rPr>
+          <w:tab/>
+        </w:r>
+        <w:r>
+          <w:rPr>
+            <w:rStyle w:val="Lienhypertexte"/>
+            <w:rFonts w:eastAsiaTheme="majorEastAsia"/>
+            <w:noProof/>
+          </w:rPr>
+          <w:t>Proposition d’améliorations</w:t>
+        </w:r>
+        <w:r>
+          <w:rPr>
+            <w:noProof/>
+            <w:webHidden/>
+          </w:rPr>
+          <w:tab/>
+        </w:r>
+        <w:r>
+          <w:rPr>
+            <w:noProof/>
+            <w:webHidden/>
+          </w:rPr>
+          <w:fldChar w:fldCharType="begin"/>
+        </w:r>
+        <w:r>
+          <w:rPr>
+            <w:noProof/>
+            <w:webHidden/>
+          </w:rPr>
+          <w:instrText xml:space="preserve"> PAGEREF _Toc109035236 \h </w:instrText>
+        </w:r>
+        <w:r>
+          <w:rPr>
+            <w:noProof/>
+            <w:webHidden/>
+          </w:rPr>
+        </w:r>
+        <w:r>
+          <w:rPr>
+            <w:noProof/>
+            <w:webHidden/>
+          </w:rPr>
+          <w:fldChar w:fldCharType="separate"/>
+        </w:r>
+        <w:r>
+          <w:rPr>
+            <w:noProof/>
+            <w:webHidden/>
+          </w:rPr>
+          <w:t>13</w:t>
+        </w:r>
+        <w:r>
+          <w:rPr>
+            <w:noProof/>
+            <w:webHidden/>
+          </w:rPr>
+          <w:fldChar w:fldCharType="end"/>
+        </w:r>
+      </w:hyperlink>
+    </w:p>
+    <w:p>
+      <w:pPr>
+        <w:pStyle w:val="TM1"/>
+        <w:tabs>
+          <w:tab w:val="left" w:pos="660"/>
+          <w:tab w:val="right" w:leader="dot" w:pos="10338"/>
+        </w:tabs>
+        <w:rPr>
+          <w:rFonts w:asciiTheme="minorHAnsi" w:eastAsiaTheme="minorEastAsia" w:hAnsiTheme="minorHAnsi" w:cstheme="minorBidi"/>
+          <w:noProof/>
+          <w:color w:val="auto"/>
+          <w:lang w:eastAsia="fr-FR"/>
+        </w:rPr>
+      </w:pPr>
+      <w:hyperlink w:anchor="_Toc109035237" w:history="1">
+        <w:r>
+          <w:rPr>
+            <w:rStyle w:val="Lienhypertexte"/>
+            <w:rFonts w:eastAsiaTheme="majorEastAsia"/>
+            <w:noProof/>
+          </w:rPr>
+          <w:t>10</w:t>
+        </w:r>
+        <w:r>
+          <w:rPr>
+            <w:rFonts w:asciiTheme="minorHAnsi" w:eastAsiaTheme="minorEastAsia" w:hAnsiTheme="minorHAnsi" w:cstheme="minorBidi"/>
+            <w:noProof/>
+            <w:color w:val="auto"/>
+            <w:lang w:eastAsia="fr-FR"/>
+          </w:rPr>
+          <w:tab/>
+        </w:r>
+        <w:r>
+          <w:rPr>
+            <w:rStyle w:val="Lienhypertexte"/>
+            <w:rFonts w:eastAsiaTheme="majorEastAsia"/>
+            <w:noProof/>
+          </w:rPr>
           <w:t>Annexe</w:t>
         </w:r>
         <w:r>
@@ -2557,7 +3007,7 @@
             <w:noProof/>
             <w:webHidden/>
           </w:rPr>
-          <w:instrText xml:space="preserve"> PAGEREF _Toc102402834 \h </w:instrText>
+          <w:instrText xml:space="preserve"> PAGEREF _Toc109035237 \h </w:instrText>
         </w:r>
         <w:r>
           <w:rPr>
@@ -2577,7 +3027,7 @@
             <w:noProof/>
             <w:webHidden/>
           </w:rPr>
-          <w:t>16</w:t>
+          <w:t>13</w:t>
         </w:r>
         <w:r>
           <w:rPr>
@@ -2624,7 +3074,7 @@
       <w:pPr>
         <w:pStyle w:val="Titre1"/>
       </w:pPr>
-      <w:bookmarkStart w:id="0" w:name="_Toc102402811"/>
+      <w:bookmarkStart w:id="0" w:name="_Toc109035209"/>
       <w:r>
         <w:lastRenderedPageBreak/>
         <w:t>Introduction</w:t>
@@ -2649,7 +3099,7 @@
       <w:pPr>
         <w:pStyle w:val="Titre2"/>
       </w:pPr>
-      <w:bookmarkStart w:id="1" w:name="_Toc102402812"/>
+      <w:bookmarkStart w:id="1" w:name="_Toc109035210"/>
       <w:r>
         <w:t>Contexte</w:t>
       </w:r>
@@ -2743,10 +3193,7 @@
         <w:spacing w:before="5"/>
       </w:pPr>
       <w:r>
-        <w:t>L’implémentation</w:t>
-      </w:r>
-      <w:r>
-        <w:t xml:space="preserve"> de nouvelles fonctionnalités ;</w:t>
+        <w:t>L’implémentation de nouvelles fonctionnalités ;</w:t>
       </w:r>
     </w:p>
     <w:p>
@@ -2759,10 +3206,7 @@
         <w:spacing w:before="5"/>
       </w:pPr>
       <w:r>
-        <w:t>La</w:t>
-      </w:r>
-      <w:r>
-        <w:t xml:space="preserve"> correction de quelques anomalies ;</w:t>
+        <w:t>La correction de quelques anomalies ;</w:t>
       </w:r>
     </w:p>
     <w:p>
@@ -2775,10 +3219,7 @@
         <w:spacing w:before="5"/>
       </w:pPr>
       <w:r>
-        <w:t>L’implémentation</w:t>
-      </w:r>
-      <w:r>
-        <w:t xml:space="preserve"> de tests automatisés.</w:t>
+        <w:t>L’implémentation de tests automatisés.</w:t>
       </w:r>
     </w:p>
     <w:p>
@@ -2847,9 +3288,11 @@
       <w:pPr>
         <w:pStyle w:val="Titre1"/>
       </w:pPr>
+      <w:bookmarkStart w:id="2" w:name="_Toc109035211"/>
       <w:r>
         <w:t>Description du besoin</w:t>
       </w:r>
+      <w:bookmarkEnd w:id="2"/>
     </w:p>
     <w:p>
       <w:pPr>
@@ -2869,17 +3312,21 @@
       <w:pPr>
         <w:pStyle w:val="Titre2"/>
       </w:pPr>
+      <w:bookmarkStart w:id="3" w:name="_Toc109035212"/>
       <w:r>
         <w:t>Corrections d'anomalies</w:t>
       </w:r>
+      <w:bookmarkEnd w:id="3"/>
     </w:p>
     <w:p>
       <w:pPr>
         <w:pStyle w:val="Titre3"/>
       </w:pPr>
+      <w:bookmarkStart w:id="4" w:name="_Toc109035213"/>
       <w:r>
         <w:t>Une tâche doit être attachée à un utilisateur</w:t>
       </w:r>
+      <w:bookmarkEnd w:id="4"/>
     </w:p>
     <w:p>
       <w:pPr>
@@ -2912,9 +3359,11 @@
       <w:pPr>
         <w:pStyle w:val="Titre3"/>
       </w:pPr>
+      <w:bookmarkStart w:id="5" w:name="_Toc109035214"/>
       <w:r>
         <w:t>Choisir un rôle pour un utilisateur</w:t>
       </w:r>
+      <w:bookmarkEnd w:id="5"/>
     </w:p>
     <w:p>
       <w:pPr>
@@ -2994,18 +3443,22 @@
       <w:pPr>
         <w:pStyle w:val="Titre3"/>
       </w:pPr>
+      <w:bookmarkStart w:id="6" w:name="_Toc109035215"/>
       <w:r>
         <w:lastRenderedPageBreak/>
         <w:t>Implémentation de nouvelles fonctionnalités</w:t>
       </w:r>
+      <w:bookmarkEnd w:id="6"/>
     </w:p>
     <w:p>
       <w:pPr>
         <w:pStyle w:val="Titre4"/>
       </w:pPr>
+      <w:bookmarkStart w:id="7" w:name="_Toc109035216"/>
       <w:r>
         <w:t>Autorisation</w:t>
       </w:r>
+      <w:bookmarkEnd w:id="7"/>
     </w:p>
     <w:p>
       <w:pPr>
@@ -3057,16 +3510,19 @@
     </w:p>
     <w:p>
       <w:pPr>
-        <w:pStyle w:val="Titre3"/>
-      </w:pPr>
+        <w:pStyle w:val="Titre4"/>
+      </w:pPr>
+      <w:bookmarkStart w:id="8" w:name="_Toc109035217"/>
       <w:r>
         <w:t>Implémentation de tests automatisés</w:t>
       </w:r>
+      <w:bookmarkEnd w:id="8"/>
     </w:p>
     <w:p>
       <w:pPr>
         <w:pStyle w:val="NormalWeb"/>
         <w:shd w:val="clear" w:color="auto" w:fill="FFFFFF"/>
+        <w:ind w:left="567"/>
       </w:pPr>
       <w:r>
         <w:t>Il vous est demandé d’implémenter les tests automatisés (tests unitaires et fonctionnels) nécessaires pour assurer que le fonctionnement de l’application est bien en adéquation avec les demandes.</w:t>
@@ -3076,6 +3532,7 @@
       <w:pPr>
         <w:pStyle w:val="NormalWeb"/>
         <w:shd w:val="clear" w:color="auto" w:fill="FFFFFF"/>
+        <w:ind w:left="567"/>
       </w:pPr>
       <w:r>
         <w:t>Ces tests doivent être implémentés avec </w:t>
@@ -3104,6 +3561,7 @@
       <w:pPr>
         <w:pStyle w:val="NormalWeb"/>
         <w:shd w:val="clear" w:color="auto" w:fill="FFFFFF"/>
+        <w:ind w:left="567"/>
       </w:pPr>
       <w:r>
         <w:t>Vous prévoirez des données de tests afin de pouvoir prouver le fonctionnement dans les cas explicités dans ce document.</w:t>
@@ -3113,6 +3571,7 @@
       <w:pPr>
         <w:pStyle w:val="NormalWeb"/>
         <w:shd w:val="clear" w:color="auto" w:fill="FFFFFF"/>
+        <w:ind w:left="567"/>
       </w:pPr>
       <w:r>
         <w:t>Il vous est demandé de fournir un rapport de couverture de code au terme du projet. Il faut que le taux de couverture soit supérieur à 70 %.</w:t>
@@ -3120,16 +3579,19 @@
     </w:p>
     <w:p>
       <w:pPr>
-        <w:pStyle w:val="Titre3"/>
-      </w:pPr>
+        <w:pStyle w:val="Titre4"/>
+      </w:pPr>
+      <w:bookmarkStart w:id="9" w:name="_Toc109035218"/>
       <w:r>
         <w:t>Documentation technique</w:t>
       </w:r>
+      <w:bookmarkEnd w:id="9"/>
     </w:p>
     <w:p>
       <w:pPr>
         <w:pStyle w:val="NormalWeb"/>
         <w:shd w:val="clear" w:color="auto" w:fill="FFFFFF"/>
+        <w:ind w:left="567"/>
       </w:pPr>
       <w:r>
         <w:t xml:space="preserve">Il vous est demandé de produire une documentation expliquant comment l’implémentation de l'authentification a été faite. Cette documentation se destine aux prochains développeurs juniors qui rejoindront l’équipe dans quelques semaines. Dans cette documentation, il doit être possible pour un débutant avec le </w:t>
@@ -3148,12 +3610,13 @@
         <w:widowControl/>
         <w:numPr>
           <w:ilvl w:val="0"/>
-          <w:numId w:val="33"/>
+          <w:numId w:val="34"/>
         </w:numPr>
         <w:shd w:val="clear" w:color="auto" w:fill="FFFFFF"/>
         <w:autoSpaceDE/>
         <w:autoSpaceDN/>
         <w:spacing w:before="100" w:beforeAutospacing="1" w:after="100" w:afterAutospacing="1"/>
+        <w:ind w:firstLine="273"/>
       </w:pPr>
       <w:r>
         <w:t>Comprendre</w:t>
@@ -3167,12 +3630,13 @@
         <w:widowControl/>
         <w:numPr>
           <w:ilvl w:val="0"/>
-          <w:numId w:val="33"/>
+          <w:numId w:val="34"/>
         </w:numPr>
         <w:shd w:val="clear" w:color="auto" w:fill="FFFFFF"/>
         <w:autoSpaceDE/>
         <w:autoSpaceDN/>
         <w:spacing w:before="100" w:beforeAutospacing="1" w:after="100" w:afterAutospacing="1"/>
+        <w:ind w:firstLine="273"/>
       </w:pPr>
       <w:r>
         <w:t>Comment</w:t>
@@ -3186,12 +3650,13 @@
         <w:widowControl/>
         <w:numPr>
           <w:ilvl w:val="0"/>
-          <w:numId w:val="33"/>
+          <w:numId w:val="34"/>
         </w:numPr>
         <w:shd w:val="clear" w:color="auto" w:fill="FFFFFF"/>
         <w:autoSpaceDE/>
         <w:autoSpaceDN/>
         <w:spacing w:before="100" w:beforeAutospacing="1" w:after="100" w:afterAutospacing="1"/>
+        <w:ind w:firstLine="273"/>
       </w:pPr>
       <w:r>
         <w:t>Et</w:t>
@@ -3204,6 +3669,7 @@
       <w:pPr>
         <w:pStyle w:val="NormalWeb"/>
         <w:shd w:val="clear" w:color="auto" w:fill="FFFFFF"/>
+        <w:ind w:left="567"/>
       </w:pPr>
       <w:r>
         <w:t xml:space="preserve">S’il vous semble important de mentionner d’autres </w:t>
@@ -3219,6 +3685,7 @@
       <w:pPr>
         <w:pStyle w:val="NormalWeb"/>
         <w:shd w:val="clear" w:color="auto" w:fill="FFFFFF"/>
+        <w:ind w:left="567"/>
       </w:pPr>
       <w:r>
         <w:t>Par ailleurs, vous ouvrez la marche en matière de collaboration à plusieurs sur ce projet. Il vous est également demandé de produire un document expliquant comment devront procéder tous les développeurs souhaitant apporter des modifications au projet.</w:t>
@@ -3228,6 +3695,7 @@
       <w:pPr>
         <w:pStyle w:val="NormalWeb"/>
         <w:shd w:val="clear" w:color="auto" w:fill="FFFFFF"/>
+        <w:ind w:left="567"/>
       </w:pPr>
       <w:r>
         <w:t>Ce document devra aussi détailler le processus de qualité à utiliser ainsi que les règles à respecter.</w:t>
@@ -3235,16 +3703,19 @@
     </w:p>
     <w:p>
       <w:pPr>
-        <w:pStyle w:val="Titre3"/>
-      </w:pPr>
+        <w:pStyle w:val="Titre4"/>
+      </w:pPr>
+      <w:bookmarkStart w:id="10" w:name="_Toc109035219"/>
       <w:r>
         <w:t>Audit de qualité du code &amp; performance de l'application</w:t>
       </w:r>
+      <w:bookmarkEnd w:id="10"/>
     </w:p>
     <w:p>
       <w:pPr>
         <w:pStyle w:val="NormalWeb"/>
         <w:shd w:val="clear" w:color="auto" w:fill="FFFFFF"/>
+        <w:ind w:left="567"/>
       </w:pPr>
       <w:r>
         <w:t>Les fondateurs souhaitent pérenniser le développement de l’application. Cela dit, ils souhaitent dans un premier temps faire un état des lieux de la dette technique de l’application.</w:t>
@@ -3254,6 +3725,7 @@
       <w:pPr>
         <w:pStyle w:val="NormalWeb"/>
         <w:shd w:val="clear" w:color="auto" w:fill="FFFFFF"/>
+        <w:ind w:left="567"/>
       </w:pPr>
       <w:r>
         <w:t>Au terme de votre travail effectué sur l’application, il vous est demandé de produire un audit de code sur les deux axes suivants : la qualité de code et la performance.</w:t>
@@ -3263,6 +3735,7 @@
       <w:pPr>
         <w:pStyle w:val="NormalWeb"/>
         <w:shd w:val="clear" w:color="auto" w:fill="FFFFFF"/>
+        <w:ind w:left="567"/>
       </w:pPr>
       <w:r>
         <w:t>Bien évidemment, il vous est fortement conseillé d’utiliser des outils vous permettant d’avoir des métriques pour appuyer vos propos.</w:t>
@@ -3272,6 +3745,7 @@
       <w:pPr>
         <w:pStyle w:val="NormalWeb"/>
         <w:shd w:val="clear" w:color="auto" w:fill="FFFFFF"/>
+        <w:ind w:left="567"/>
       </w:pPr>
       <w:r>
         <w:t xml:space="preserve">Concernant l’audit de performance, l’usage de </w:t>
@@ -3303,11 +3777,11 @@
       <w:pPr>
         <w:pStyle w:val="Titre1"/>
       </w:pPr>
-      <w:bookmarkStart w:id="2" w:name="_Toc102402813"/>
+      <w:bookmarkStart w:id="11" w:name="_Toc109035220"/>
       <w:r>
         <w:t>Définition des acteurs</w:t>
       </w:r>
-      <w:bookmarkEnd w:id="2"/>
+      <w:bookmarkEnd w:id="11"/>
     </w:p>
     <w:p>
       <w:pPr>
@@ -3356,11 +3830,11 @@
       <w:pPr>
         <w:pStyle w:val="Titre2"/>
       </w:pPr>
-      <w:bookmarkStart w:id="3" w:name="_Toc102402814"/>
+      <w:bookmarkStart w:id="12" w:name="_Toc109035221"/>
       <w:r>
         <w:t>Acteurs principaux</w:t>
       </w:r>
-      <w:bookmarkEnd w:id="3"/>
+      <w:bookmarkEnd w:id="12"/>
     </w:p>
     <w:p>
       <w:pPr>
@@ -3639,9 +4113,11 @@
       <w:pPr>
         <w:pStyle w:val="Titre2"/>
       </w:pPr>
+      <w:bookmarkStart w:id="13" w:name="_Toc109035222"/>
       <w:r>
         <w:t>Acteurs secondaires</w:t>
       </w:r>
+      <w:bookmarkEnd w:id="13"/>
     </w:p>
     <w:p>
       <w:pPr>
@@ -3855,7 +4331,7 @@
       <w:pPr>
         <w:pStyle w:val="Titre1"/>
       </w:pPr>
-      <w:bookmarkStart w:id="4" w:name="_Toc102402818"/>
+      <w:bookmarkStart w:id="14" w:name="_Toc109035223"/>
       <w:r>
         <w:lastRenderedPageBreak/>
         <w:t>D</w:t>
@@ -3863,7 +4339,7 @@
       <w:r>
         <w:t>iagramme de cas d’utilisation</w:t>
       </w:r>
-      <w:bookmarkEnd w:id="4"/>
+      <w:bookmarkEnd w:id="14"/>
     </w:p>
     <w:p>
       <w:pPr>
@@ -3895,10 +4371,10 @@
           <w:noProof/>
         </w:rPr>
         <w:drawing>
-          <wp:inline distT="0" distB="0" distL="0" distR="0" wp14:anchorId="5E502967" wp14:editId="0A5E8904">
+          <wp:inline distT="0" distB="0" distL="0" distR="0" wp14:anchorId="6C2B72D9" wp14:editId="580C36A3">
             <wp:extent cx="6570980" cy="6158230"/>
             <wp:effectExtent l="0" t="0" r="1270" b="0"/>
-            <wp:docPr id="8" name="Image 8"/>
+            <wp:docPr id="33" name="Image 33"/>
             <wp:cNvGraphicFramePr>
               <a:graphicFrameLocks xmlns:a="http://schemas.openxmlformats.org/drawingml/2006/main" noChangeAspect="1"/>
             </wp:cNvGraphicFramePr>
@@ -3906,7 +4382,7 @@
               <a:graphicData uri="http://schemas.openxmlformats.org/drawingml/2006/picture">
                 <pic:pic xmlns:pic="http://schemas.openxmlformats.org/drawingml/2006/picture">
                   <pic:nvPicPr>
-                    <pic:cNvPr id="8" name="Image 8"/>
+                    <pic:cNvPr id="33" name="Image 33"/>
                     <pic:cNvPicPr/>
                   </pic:nvPicPr>
                   <pic:blipFill>
@@ -4089,14 +4565,805 @@
     </w:p>
     <w:p>
       <w:pPr>
+        <w:widowControl/>
+        <w:autoSpaceDE/>
+        <w:autoSpaceDN/>
+        <w:spacing w:after="200" w:line="276" w:lineRule="auto"/>
+        <w:rPr>
+          <w:rFonts w:ascii="ArialMT" w:eastAsiaTheme="minorHAnsi" w:hAnsi="ArialMT" w:cs="ArialMT"/>
+          <w:sz w:val="24"/>
+          <w:szCs w:val="24"/>
+        </w:rPr>
+      </w:pPr>
+    </w:p>
+    <w:p>
+      <w:pPr>
         <w:pStyle w:val="Titre1"/>
-      </w:pPr>
-      <w:bookmarkStart w:id="5" w:name="_Toc102402830"/>
+        <w:rPr>
+          <w:rFonts w:eastAsiaTheme="minorHAnsi"/>
+        </w:rPr>
+      </w:pPr>
+      <w:bookmarkStart w:id="15" w:name="_Toc109035224"/>
+      <w:r>
+        <w:rPr>
+          <w:rFonts w:eastAsiaTheme="minorHAnsi"/>
+        </w:rPr>
+        <w:lastRenderedPageBreak/>
+        <w:t>Diagrammes de séquence</w:t>
+      </w:r>
+      <w:bookmarkEnd w:id="15"/>
+    </w:p>
+    <w:p>
+      <w:pPr>
+        <w:widowControl/>
+        <w:autoSpaceDE/>
+        <w:autoSpaceDN/>
+        <w:spacing w:after="200" w:line="276" w:lineRule="auto"/>
+        <w:rPr>
+          <w:rFonts w:ascii="ArialMT" w:eastAsiaTheme="minorHAnsi" w:hAnsi="ArialMT" w:cs="ArialMT"/>
+          <w:sz w:val="24"/>
+          <w:szCs w:val="24"/>
+        </w:rPr>
+      </w:pPr>
+    </w:p>
+    <w:p>
+      <w:pPr>
+        <w:widowControl/>
+        <w:autoSpaceDE/>
+        <w:autoSpaceDN/>
+        <w:spacing w:after="200" w:line="276" w:lineRule="auto"/>
+        <w:rPr>
+          <w:rFonts w:ascii="ArialMT" w:eastAsiaTheme="minorHAnsi" w:hAnsi="ArialMT" w:cs="ArialMT"/>
+          <w:sz w:val="24"/>
+          <w:szCs w:val="24"/>
+        </w:rPr>
+      </w:pPr>
+    </w:p>
+    <w:p>
+      <w:pPr>
+        <w:pStyle w:val="Titre2"/>
+        <w:rPr>
+          <w:rFonts w:eastAsiaTheme="minorHAnsi"/>
+        </w:rPr>
+      </w:pPr>
+      <w:bookmarkStart w:id="16" w:name="_Toc109035225"/>
+      <w:r>
+        <w:rPr>
+          <w:rFonts w:eastAsiaTheme="minorHAnsi"/>
+        </w:rPr>
+        <w:t>Ajout d’un utilisateur</w:t>
+      </w:r>
+      <w:bookmarkEnd w:id="16"/>
+      <w:r>
+        <w:rPr>
+          <w:rFonts w:eastAsiaTheme="minorHAnsi"/>
+        </w:rPr>
+        <w:t xml:space="preserve"> </w:t>
+      </w:r>
+    </w:p>
+    <w:p>
+      <w:pPr>
+        <w:widowControl/>
+        <w:autoSpaceDE/>
+        <w:autoSpaceDN/>
+        <w:spacing w:after="200" w:line="276" w:lineRule="auto"/>
+        <w:rPr>
+          <w:rFonts w:ascii="ArialMT" w:eastAsiaTheme="minorHAnsi" w:hAnsi="ArialMT" w:cs="ArialMT"/>
+          <w:sz w:val="24"/>
+          <w:szCs w:val="24"/>
+        </w:rPr>
+      </w:pPr>
+      <w:r>
+        <w:rPr>
+          <w:rFonts w:ascii="ArialMT" w:eastAsiaTheme="minorHAnsi" w:hAnsi="ArialMT" w:cs="ArialMT"/>
+          <w:noProof/>
+          <w:sz w:val="24"/>
+          <w:szCs w:val="24"/>
+        </w:rPr>
+        <w:drawing>
+          <wp:anchor distT="0" distB="0" distL="114300" distR="114300" simplePos="0" relativeHeight="251738112" behindDoc="1" locked="0" layoutInCell="1" allowOverlap="1" wp14:anchorId="5FC82922" wp14:editId="32518FE0">
+            <wp:simplePos x="0" y="0"/>
+            <wp:positionH relativeFrom="column">
+              <wp:posOffset>-3810</wp:posOffset>
+            </wp:positionH>
+            <wp:positionV relativeFrom="paragraph">
+              <wp:posOffset>373380</wp:posOffset>
+            </wp:positionV>
+            <wp:extent cx="6570980" cy="3423920"/>
+            <wp:effectExtent l="0" t="0" r="1270" b="5080"/>
+            <wp:wrapTight wrapText="bothSides">
+              <wp:wrapPolygon edited="0">
+                <wp:start x="0" y="0"/>
+                <wp:lineTo x="0" y="21512"/>
+                <wp:lineTo x="21542" y="21512"/>
+                <wp:lineTo x="21542" y="0"/>
+                <wp:lineTo x="0" y="0"/>
+              </wp:wrapPolygon>
+            </wp:wrapTight>
+            <wp:docPr id="13" name="Image 13"/>
+            <wp:cNvGraphicFramePr>
+              <a:graphicFrameLocks xmlns:a="http://schemas.openxmlformats.org/drawingml/2006/main" noChangeAspect="1"/>
+            </wp:cNvGraphicFramePr>
+            <a:graphic xmlns:a="http://schemas.openxmlformats.org/drawingml/2006/main">
+              <a:graphicData uri="http://schemas.openxmlformats.org/drawingml/2006/picture">
+                <pic:pic xmlns:pic="http://schemas.openxmlformats.org/drawingml/2006/picture">
+                  <pic:nvPicPr>
+                    <pic:cNvPr id="13" name="Image 13"/>
+                    <pic:cNvPicPr/>
+                  </pic:nvPicPr>
+                  <pic:blipFill>
+                    <a:blip r:embed="rId10">
+                      <a:extLst>
+                        <a:ext uri="{28A0092B-C50C-407E-A947-70E740481C1C}">
+                          <a14:useLocalDpi xmlns:a14="http://schemas.microsoft.com/office/drawing/2010/main" val="0"/>
+                        </a:ext>
+                      </a:extLst>
+                    </a:blip>
+                    <a:stretch>
+                      <a:fillRect/>
+                    </a:stretch>
+                  </pic:blipFill>
+                  <pic:spPr>
+                    <a:xfrm>
+                      <a:off x="0" y="0"/>
+                      <a:ext cx="6570980" cy="3423920"/>
+                    </a:xfrm>
+                    <a:prstGeom prst="rect">
+                      <a:avLst/>
+                    </a:prstGeom>
+                  </pic:spPr>
+                </pic:pic>
+              </a:graphicData>
+            </a:graphic>
+          </wp:anchor>
+        </w:drawing>
+      </w:r>
+    </w:p>
+    <w:p>
+      <w:pPr>
+        <w:pStyle w:val="Titre2"/>
+        <w:rPr>
+          <w:rFonts w:eastAsiaTheme="minorHAnsi"/>
+        </w:rPr>
+      </w:pPr>
+      <w:bookmarkStart w:id="17" w:name="_Toc109035226"/>
+      <w:r>
+        <w:rPr>
+          <w:rFonts w:eastAsiaTheme="minorHAnsi"/>
+        </w:rPr>
+        <w:t xml:space="preserve">Suppression d’un </w:t>
+      </w:r>
+      <w:r>
+        <w:rPr>
+          <w:rFonts w:eastAsiaTheme="minorHAnsi"/>
+        </w:rPr>
+        <w:t>utilisateur</w:t>
+      </w:r>
+      <w:bookmarkEnd w:id="17"/>
+    </w:p>
+    <w:p>
+      <w:pPr>
+        <w:widowControl/>
+        <w:autoSpaceDE/>
+        <w:autoSpaceDN/>
+        <w:spacing w:after="200" w:line="276" w:lineRule="auto"/>
+        <w:rPr>
+          <w:rFonts w:ascii="ArialMT" w:eastAsiaTheme="minorHAnsi" w:hAnsi="ArialMT" w:cs="ArialMT"/>
+          <w:sz w:val="24"/>
+          <w:szCs w:val="24"/>
+        </w:rPr>
+      </w:pPr>
+      <w:r>
+        <w:rPr>
+          <w:rFonts w:ascii="ArialMT" w:eastAsiaTheme="minorHAnsi" w:hAnsi="ArialMT" w:cs="ArialMT"/>
+          <w:noProof/>
+          <w:sz w:val="24"/>
+          <w:szCs w:val="24"/>
+        </w:rPr>
+        <w:drawing>
+          <wp:anchor distT="0" distB="0" distL="114300" distR="114300" simplePos="0" relativeHeight="251739136" behindDoc="1" locked="0" layoutInCell="1" allowOverlap="1" wp14:anchorId="117F7151" wp14:editId="220BF5FB">
+            <wp:simplePos x="0" y="0"/>
+            <wp:positionH relativeFrom="column">
+              <wp:posOffset>-41910</wp:posOffset>
+            </wp:positionH>
+            <wp:positionV relativeFrom="paragraph">
+              <wp:posOffset>230505</wp:posOffset>
+            </wp:positionV>
+            <wp:extent cx="6570980" cy="4664075"/>
+            <wp:effectExtent l="0" t="0" r="1270" b="3175"/>
+            <wp:wrapTight wrapText="bothSides">
+              <wp:wrapPolygon edited="0">
+                <wp:start x="0" y="0"/>
+                <wp:lineTo x="0" y="21526"/>
+                <wp:lineTo x="21542" y="21526"/>
+                <wp:lineTo x="21542" y="0"/>
+                <wp:lineTo x="0" y="0"/>
+              </wp:wrapPolygon>
+            </wp:wrapTight>
+            <wp:docPr id="15" name="Image 15"/>
+            <wp:cNvGraphicFramePr>
+              <a:graphicFrameLocks xmlns:a="http://schemas.openxmlformats.org/drawingml/2006/main" noChangeAspect="1"/>
+            </wp:cNvGraphicFramePr>
+            <a:graphic xmlns:a="http://schemas.openxmlformats.org/drawingml/2006/main">
+              <a:graphicData uri="http://schemas.openxmlformats.org/drawingml/2006/picture">
+                <pic:pic xmlns:pic="http://schemas.openxmlformats.org/drawingml/2006/picture">
+                  <pic:nvPicPr>
+                    <pic:cNvPr id="15" name="Image 15"/>
+                    <pic:cNvPicPr/>
+                  </pic:nvPicPr>
+                  <pic:blipFill>
+                    <a:blip r:embed="rId11">
+                      <a:extLst>
+                        <a:ext uri="{28A0092B-C50C-407E-A947-70E740481C1C}">
+                          <a14:useLocalDpi xmlns:a14="http://schemas.microsoft.com/office/drawing/2010/main" val="0"/>
+                        </a:ext>
+                      </a:extLst>
+                    </a:blip>
+                    <a:stretch>
+                      <a:fillRect/>
+                    </a:stretch>
+                  </pic:blipFill>
+                  <pic:spPr>
+                    <a:xfrm>
+                      <a:off x="0" y="0"/>
+                      <a:ext cx="6570980" cy="4664075"/>
+                    </a:xfrm>
+                    <a:prstGeom prst="rect">
+                      <a:avLst/>
+                    </a:prstGeom>
+                  </pic:spPr>
+                </pic:pic>
+              </a:graphicData>
+            </a:graphic>
+            <wp14:sizeRelH relativeFrom="margin">
+              <wp14:pctWidth>0</wp14:pctWidth>
+            </wp14:sizeRelH>
+            <wp14:sizeRelV relativeFrom="margin">
+              <wp14:pctHeight>0</wp14:pctHeight>
+            </wp14:sizeRelV>
+          </wp:anchor>
+        </w:drawing>
+      </w:r>
+    </w:p>
+    <w:p>
+      <w:pPr>
+        <w:widowControl/>
+        <w:autoSpaceDE/>
+        <w:autoSpaceDN/>
+        <w:spacing w:after="200" w:line="276" w:lineRule="auto"/>
+        <w:rPr>
+          <w:rFonts w:ascii="ArialMT" w:eastAsiaTheme="minorHAnsi" w:hAnsi="ArialMT" w:cs="ArialMT"/>
+          <w:noProof/>
+          <w:sz w:val="24"/>
+          <w:szCs w:val="24"/>
+          <w:lang w:eastAsia="fr-FR"/>
+        </w:rPr>
+      </w:pPr>
+    </w:p>
+    <w:p>
+      <w:pPr>
+        <w:pStyle w:val="Titre2"/>
+        <w:rPr>
+          <w:rFonts w:eastAsiaTheme="minorHAnsi"/>
+        </w:rPr>
+      </w:pPr>
+      <w:bookmarkStart w:id="18" w:name="_Toc109035227"/>
+      <w:r>
+        <w:rPr>
+          <w:rFonts w:eastAsiaTheme="minorHAnsi"/>
+        </w:rPr>
+        <w:lastRenderedPageBreak/>
+        <w:t>Mise à jour d’un utilisateur</w:t>
+      </w:r>
+      <w:bookmarkEnd w:id="18"/>
+    </w:p>
+    <w:p>
+      <w:pPr>
+        <w:widowControl/>
+        <w:autoSpaceDE/>
+        <w:autoSpaceDN/>
+        <w:spacing w:after="200" w:line="276" w:lineRule="auto"/>
+        <w:rPr>
+          <w:rFonts w:ascii="ArialMT" w:eastAsiaTheme="minorHAnsi" w:hAnsi="ArialMT" w:cs="ArialMT"/>
+          <w:sz w:val="24"/>
+          <w:szCs w:val="24"/>
+        </w:rPr>
+      </w:pPr>
+    </w:p>
+    <w:p>
+      <w:pPr>
+        <w:widowControl/>
+        <w:autoSpaceDE/>
+        <w:autoSpaceDN/>
+        <w:spacing w:after="200" w:line="276" w:lineRule="auto"/>
+        <w:rPr>
+          <w:rFonts w:ascii="ArialMT" w:eastAsiaTheme="minorHAnsi" w:hAnsi="ArialMT" w:cs="ArialMT"/>
+          <w:sz w:val="24"/>
+          <w:szCs w:val="24"/>
+        </w:rPr>
+      </w:pPr>
+      <w:r>
+        <w:rPr>
+          <w:rFonts w:ascii="ArialMT" w:eastAsiaTheme="minorHAnsi" w:hAnsi="ArialMT" w:cs="ArialMT"/>
+          <w:noProof/>
+          <w:sz w:val="24"/>
+          <w:szCs w:val="24"/>
+        </w:rPr>
+        <w:drawing>
+          <wp:anchor distT="0" distB="0" distL="114300" distR="114300" simplePos="0" relativeHeight="251743232" behindDoc="1" locked="0" layoutInCell="1" allowOverlap="1" wp14:anchorId="7197FA6E" wp14:editId="1448728A">
+            <wp:simplePos x="0" y="0"/>
+            <wp:positionH relativeFrom="column">
+              <wp:posOffset>-3810</wp:posOffset>
+            </wp:positionH>
+            <wp:positionV relativeFrom="paragraph">
+              <wp:posOffset>0</wp:posOffset>
+            </wp:positionV>
+            <wp:extent cx="6570980" cy="5539740"/>
+            <wp:effectExtent l="0" t="0" r="1270" b="3810"/>
+            <wp:wrapTight wrapText="bothSides">
+              <wp:wrapPolygon edited="0">
+                <wp:start x="0" y="0"/>
+                <wp:lineTo x="0" y="21541"/>
+                <wp:lineTo x="21542" y="21541"/>
+                <wp:lineTo x="21542" y="0"/>
+                <wp:lineTo x="0" y="0"/>
+              </wp:wrapPolygon>
+            </wp:wrapTight>
+            <wp:docPr id="28" name="Image 28"/>
+            <wp:cNvGraphicFramePr>
+              <a:graphicFrameLocks xmlns:a="http://schemas.openxmlformats.org/drawingml/2006/main" noChangeAspect="1"/>
+            </wp:cNvGraphicFramePr>
+            <a:graphic xmlns:a="http://schemas.openxmlformats.org/drawingml/2006/main">
+              <a:graphicData uri="http://schemas.openxmlformats.org/drawingml/2006/picture">
+                <pic:pic xmlns:pic="http://schemas.openxmlformats.org/drawingml/2006/picture">
+                  <pic:nvPicPr>
+                    <pic:cNvPr id="28" name="Image 28"/>
+                    <pic:cNvPicPr/>
+                  </pic:nvPicPr>
+                  <pic:blipFill>
+                    <a:blip r:embed="rId12">
+                      <a:extLst>
+                        <a:ext uri="{28A0092B-C50C-407E-A947-70E740481C1C}">
+                          <a14:useLocalDpi xmlns:a14="http://schemas.microsoft.com/office/drawing/2010/main" val="0"/>
+                        </a:ext>
+                      </a:extLst>
+                    </a:blip>
+                    <a:stretch>
+                      <a:fillRect/>
+                    </a:stretch>
+                  </pic:blipFill>
+                  <pic:spPr>
+                    <a:xfrm>
+                      <a:off x="0" y="0"/>
+                      <a:ext cx="6570980" cy="5539740"/>
+                    </a:xfrm>
+                    <a:prstGeom prst="rect">
+                      <a:avLst/>
+                    </a:prstGeom>
+                  </pic:spPr>
+                </pic:pic>
+              </a:graphicData>
+            </a:graphic>
+          </wp:anchor>
+        </w:drawing>
+      </w:r>
+    </w:p>
+    <w:p>
+      <w:pPr>
+        <w:pStyle w:val="Titre2"/>
+        <w:rPr>
+          <w:rFonts w:eastAsiaTheme="minorHAnsi"/>
+        </w:rPr>
+      </w:pPr>
+      <w:bookmarkStart w:id="19" w:name="_Toc109035228"/>
+      <w:r>
+        <w:rPr>
+          <w:rFonts w:eastAsiaTheme="minorHAnsi"/>
+        </w:rPr>
+        <w:t>Lister des utilisateurs</w:t>
+      </w:r>
+      <w:bookmarkEnd w:id="19"/>
+    </w:p>
+    <w:p>
+      <w:pPr>
+        <w:rPr>
+          <w:rFonts w:eastAsiaTheme="minorHAnsi"/>
+        </w:rPr>
+      </w:pPr>
+      <w:r>
+        <w:rPr>
+          <w:rFonts w:eastAsiaTheme="minorHAnsi"/>
+          <w:noProof/>
+        </w:rPr>
+        <w:drawing>
+          <wp:anchor distT="0" distB="0" distL="114300" distR="114300" simplePos="0" relativeHeight="251740160" behindDoc="1" locked="0" layoutInCell="1" allowOverlap="1" wp14:anchorId="3C470CE1" wp14:editId="1BADEA0A">
+            <wp:simplePos x="0" y="0"/>
+            <wp:positionH relativeFrom="column">
+              <wp:posOffset>-3810</wp:posOffset>
+            </wp:positionH>
+            <wp:positionV relativeFrom="paragraph">
+              <wp:posOffset>205740</wp:posOffset>
+            </wp:positionV>
+            <wp:extent cx="6570980" cy="3367405"/>
+            <wp:effectExtent l="0" t="0" r="1270" b="4445"/>
+            <wp:wrapTight wrapText="bothSides">
+              <wp:wrapPolygon edited="0">
+                <wp:start x="0" y="0"/>
+                <wp:lineTo x="0" y="21506"/>
+                <wp:lineTo x="21542" y="21506"/>
+                <wp:lineTo x="21542" y="0"/>
+                <wp:lineTo x="0" y="0"/>
+              </wp:wrapPolygon>
+            </wp:wrapTight>
+            <wp:docPr id="18" name="Image 18"/>
+            <wp:cNvGraphicFramePr>
+              <a:graphicFrameLocks xmlns:a="http://schemas.openxmlformats.org/drawingml/2006/main" noChangeAspect="1"/>
+            </wp:cNvGraphicFramePr>
+            <a:graphic xmlns:a="http://schemas.openxmlformats.org/drawingml/2006/main">
+              <a:graphicData uri="http://schemas.openxmlformats.org/drawingml/2006/picture">
+                <pic:pic xmlns:pic="http://schemas.openxmlformats.org/drawingml/2006/picture">
+                  <pic:nvPicPr>
+                    <pic:cNvPr id="18" name="Image 18"/>
+                    <pic:cNvPicPr/>
+                  </pic:nvPicPr>
+                  <pic:blipFill>
+                    <a:blip r:embed="rId13">
+                      <a:extLst>
+                        <a:ext uri="{28A0092B-C50C-407E-A947-70E740481C1C}">
+                          <a14:useLocalDpi xmlns:a14="http://schemas.microsoft.com/office/drawing/2010/main" val="0"/>
+                        </a:ext>
+                      </a:extLst>
+                    </a:blip>
+                    <a:stretch>
+                      <a:fillRect/>
+                    </a:stretch>
+                  </pic:blipFill>
+                  <pic:spPr>
+                    <a:xfrm>
+                      <a:off x="0" y="0"/>
+                      <a:ext cx="6570980" cy="3367405"/>
+                    </a:xfrm>
+                    <a:prstGeom prst="rect">
+                      <a:avLst/>
+                    </a:prstGeom>
+                  </pic:spPr>
+                </pic:pic>
+              </a:graphicData>
+            </a:graphic>
+          </wp:anchor>
+        </w:drawing>
+      </w:r>
+    </w:p>
+    <w:p>
+      <w:pPr>
+        <w:widowControl/>
+        <w:autoSpaceDE/>
+        <w:autoSpaceDN/>
+        <w:spacing w:after="200" w:line="276" w:lineRule="auto"/>
+        <w:rPr>
+          <w:rFonts w:ascii="ArialMT" w:eastAsiaTheme="minorHAnsi" w:hAnsi="ArialMT" w:cs="ArialMT"/>
+          <w:sz w:val="24"/>
+          <w:szCs w:val="24"/>
+        </w:rPr>
+      </w:pPr>
+    </w:p>
+    <w:p>
+      <w:pPr>
+        <w:widowControl/>
+        <w:autoSpaceDE/>
+        <w:autoSpaceDN/>
+        <w:spacing w:after="200" w:line="276" w:lineRule="auto"/>
+        <w:rPr>
+          <w:rFonts w:ascii="ArialMT" w:eastAsiaTheme="minorHAnsi" w:hAnsi="ArialMT" w:cs="ArialMT"/>
+          <w:sz w:val="24"/>
+          <w:szCs w:val="24"/>
+        </w:rPr>
+      </w:pPr>
+    </w:p>
+    <w:p>
+      <w:pPr>
+        <w:pStyle w:val="Titre2"/>
+        <w:rPr>
+          <w:rFonts w:eastAsiaTheme="minorHAnsi"/>
+        </w:rPr>
+      </w:pPr>
+      <w:bookmarkStart w:id="20" w:name="_Toc109035229"/>
+      <w:r>
+        <w:rPr>
+          <w:rFonts w:eastAsiaTheme="minorHAnsi"/>
+        </w:rPr>
+        <w:t xml:space="preserve">Lister les </w:t>
+      </w:r>
+      <w:r>
+        <w:rPr>
+          <w:rFonts w:eastAsiaTheme="minorHAnsi"/>
+        </w:rPr>
+        <w:t>Tasks</w:t>
+      </w:r>
+      <w:bookmarkEnd w:id="20"/>
+    </w:p>
+    <w:p>
+      <w:pPr>
+        <w:rPr>
+          <w:rFonts w:eastAsiaTheme="minorHAnsi"/>
+        </w:rPr>
+      </w:pPr>
+      <w:r>
+        <w:rPr>
+          <w:rFonts w:eastAsiaTheme="minorHAnsi"/>
+          <w:noProof/>
+        </w:rPr>
+        <w:drawing>
+          <wp:anchor distT="0" distB="0" distL="114300" distR="114300" simplePos="0" relativeHeight="251742208" behindDoc="1" locked="0" layoutInCell="1" allowOverlap="1" wp14:anchorId="63C203D6" wp14:editId="3390B542">
+            <wp:simplePos x="0" y="0"/>
+            <wp:positionH relativeFrom="column">
+              <wp:posOffset>-3810</wp:posOffset>
+            </wp:positionH>
+            <wp:positionV relativeFrom="paragraph">
+              <wp:posOffset>220980</wp:posOffset>
+            </wp:positionV>
+            <wp:extent cx="6570980" cy="3833495"/>
+            <wp:effectExtent l="0" t="0" r="1270" b="0"/>
+            <wp:wrapTight wrapText="bothSides">
+              <wp:wrapPolygon edited="0">
+                <wp:start x="0" y="0"/>
+                <wp:lineTo x="0" y="21468"/>
+                <wp:lineTo x="21542" y="21468"/>
+                <wp:lineTo x="21542" y="0"/>
+                <wp:lineTo x="0" y="0"/>
+              </wp:wrapPolygon>
+            </wp:wrapTight>
+            <wp:docPr id="27" name="Image 27"/>
+            <wp:cNvGraphicFramePr>
+              <a:graphicFrameLocks xmlns:a="http://schemas.openxmlformats.org/drawingml/2006/main" noChangeAspect="1"/>
+            </wp:cNvGraphicFramePr>
+            <a:graphic xmlns:a="http://schemas.openxmlformats.org/drawingml/2006/main">
+              <a:graphicData uri="http://schemas.openxmlformats.org/drawingml/2006/picture">
+                <pic:pic xmlns:pic="http://schemas.openxmlformats.org/drawingml/2006/picture">
+                  <pic:nvPicPr>
+                    <pic:cNvPr id="27" name="Image 27"/>
+                    <pic:cNvPicPr/>
+                  </pic:nvPicPr>
+                  <pic:blipFill>
+                    <a:blip r:embed="rId14">
+                      <a:extLst>
+                        <a:ext uri="{28A0092B-C50C-407E-A947-70E740481C1C}">
+                          <a14:useLocalDpi xmlns:a14="http://schemas.microsoft.com/office/drawing/2010/main" val="0"/>
+                        </a:ext>
+                      </a:extLst>
+                    </a:blip>
+                    <a:stretch>
+                      <a:fillRect/>
+                    </a:stretch>
+                  </pic:blipFill>
+                  <pic:spPr>
+                    <a:xfrm>
+                      <a:off x="0" y="0"/>
+                      <a:ext cx="6570980" cy="3833495"/>
+                    </a:xfrm>
+                    <a:prstGeom prst="rect">
+                      <a:avLst/>
+                    </a:prstGeom>
+                  </pic:spPr>
+                </pic:pic>
+              </a:graphicData>
+            </a:graphic>
+          </wp:anchor>
+        </w:drawing>
+      </w:r>
+    </w:p>
+    <w:p>
+      <w:pPr>
+        <w:pStyle w:val="Titre2"/>
+      </w:pPr>
+      <w:bookmarkStart w:id="21" w:name="_Toc109035230"/>
+      <w:r>
+        <w:t>Modification d’un Task</w:t>
+      </w:r>
+      <w:bookmarkEnd w:id="21"/>
+    </w:p>
+    <w:p/>
+    <w:p>
+      <w:r>
+        <w:rPr>
+          <w:noProof/>
+        </w:rPr>
+        <w:drawing>
+          <wp:inline distT="0" distB="0" distL="0" distR="0" wp14:anchorId="7FFE839B" wp14:editId="3D561533">
+            <wp:extent cx="6570980" cy="4646295"/>
+            <wp:effectExtent l="0" t="0" r="1270" b="1905"/>
+            <wp:docPr id="31" name="Image 31"/>
+            <wp:cNvGraphicFramePr>
+              <a:graphicFrameLocks xmlns:a="http://schemas.openxmlformats.org/drawingml/2006/main" noChangeAspect="1"/>
+            </wp:cNvGraphicFramePr>
+            <a:graphic xmlns:a="http://schemas.openxmlformats.org/drawingml/2006/main">
+              <a:graphicData uri="http://schemas.openxmlformats.org/drawingml/2006/picture">
+                <pic:pic xmlns:pic="http://schemas.openxmlformats.org/drawingml/2006/picture">
+                  <pic:nvPicPr>
+                    <pic:cNvPr id="31" name="Image 31"/>
+                    <pic:cNvPicPr/>
+                  </pic:nvPicPr>
+                  <pic:blipFill>
+                    <a:blip r:embed="rId15">
+                      <a:extLst>
+                        <a:ext uri="{28A0092B-C50C-407E-A947-70E740481C1C}">
+                          <a14:useLocalDpi xmlns:a14="http://schemas.microsoft.com/office/drawing/2010/main" val="0"/>
+                        </a:ext>
+                      </a:extLst>
+                    </a:blip>
+                    <a:stretch>
+                      <a:fillRect/>
+                    </a:stretch>
+                  </pic:blipFill>
+                  <pic:spPr>
+                    <a:xfrm>
+                      <a:off x="0" y="0"/>
+                      <a:ext cx="6570980" cy="4646295"/>
+                    </a:xfrm>
+                    <a:prstGeom prst="rect">
+                      <a:avLst/>
+                    </a:prstGeom>
+                  </pic:spPr>
+                </pic:pic>
+              </a:graphicData>
+            </a:graphic>
+          </wp:inline>
+        </w:drawing>
+      </w:r>
+    </w:p>
+    <w:p/>
+    <w:p/>
+    <w:p/>
+    <w:p/>
+    <w:p>
+      <w:pPr>
+        <w:pStyle w:val="Titre2"/>
+      </w:pPr>
+      <w:bookmarkStart w:id="22" w:name="_Toc109035231"/>
+      <w:r>
+        <w:t>Suppression d’un Task</w:t>
+      </w:r>
+      <w:bookmarkEnd w:id="22"/>
+    </w:p>
+    <w:p/>
+    <w:p>
+      <w:r>
+        <w:rPr>
+          <w:noProof/>
+        </w:rPr>
+        <w:drawing>
+          <wp:inline distT="0" distB="0" distL="0" distR="0" wp14:anchorId="4F66390B" wp14:editId="1F130FFF">
+            <wp:extent cx="6570980" cy="4450080"/>
+            <wp:effectExtent l="0" t="0" r="1270" b="7620"/>
+            <wp:docPr id="32" name="Image 32"/>
+            <wp:cNvGraphicFramePr>
+              <a:graphicFrameLocks xmlns:a="http://schemas.openxmlformats.org/drawingml/2006/main" noChangeAspect="1"/>
+            </wp:cNvGraphicFramePr>
+            <a:graphic xmlns:a="http://schemas.openxmlformats.org/drawingml/2006/main">
+              <a:graphicData uri="http://schemas.openxmlformats.org/drawingml/2006/picture">
+                <pic:pic xmlns:pic="http://schemas.openxmlformats.org/drawingml/2006/picture">
+                  <pic:nvPicPr>
+                    <pic:cNvPr id="32" name="Image 32"/>
+                    <pic:cNvPicPr/>
+                  </pic:nvPicPr>
+                  <pic:blipFill>
+                    <a:blip r:embed="rId16">
+                      <a:extLst>
+                        <a:ext uri="{28A0092B-C50C-407E-A947-70E740481C1C}">
+                          <a14:useLocalDpi xmlns:a14="http://schemas.microsoft.com/office/drawing/2010/main" val="0"/>
+                        </a:ext>
+                      </a:extLst>
+                    </a:blip>
+                    <a:stretch>
+                      <a:fillRect/>
+                    </a:stretch>
+                  </pic:blipFill>
+                  <pic:spPr>
+                    <a:xfrm>
+                      <a:off x="0" y="0"/>
+                      <a:ext cx="6570980" cy="4450080"/>
+                    </a:xfrm>
+                    <a:prstGeom prst="rect">
+                      <a:avLst/>
+                    </a:prstGeom>
+                  </pic:spPr>
+                </pic:pic>
+              </a:graphicData>
+            </a:graphic>
+          </wp:inline>
+        </w:drawing>
+      </w:r>
+    </w:p>
+    <w:p>
+      <w:pPr>
+        <w:widowControl/>
+        <w:autoSpaceDE/>
+        <w:autoSpaceDN/>
+        <w:spacing w:after="200" w:line="276" w:lineRule="auto"/>
+      </w:pPr>
+    </w:p>
+    <w:p>
+      <w:pPr>
+        <w:pStyle w:val="Titre2"/>
+      </w:pPr>
+      <w:bookmarkStart w:id="23" w:name="_Toc109035232"/>
+      <w:r>
+        <w:t>Authentification</w:t>
+      </w:r>
+      <w:bookmarkEnd w:id="23"/>
+    </w:p>
+    <w:p>
+      <w:pPr>
+        <w:widowControl/>
+        <w:autoSpaceDE/>
+        <w:autoSpaceDN/>
+        <w:spacing w:after="200" w:line="276" w:lineRule="auto"/>
+      </w:pPr>
+    </w:p>
+    <w:p>
+      <w:pPr>
+        <w:widowControl/>
+        <w:autoSpaceDE/>
+        <w:autoSpaceDN/>
+        <w:spacing w:after="200" w:line="276" w:lineRule="auto"/>
+      </w:pPr>
+      <w:r>
+        <w:rPr>
+          <w:noProof/>
+        </w:rPr>
+        <w:drawing>
+          <wp:inline distT="0" distB="0" distL="0" distR="0" wp14:anchorId="6EA7F41A" wp14:editId="0BF52642">
+            <wp:extent cx="6570980" cy="3695700"/>
+            <wp:effectExtent l="0" t="0" r="1270" b="0"/>
+            <wp:docPr id="35" name="Image 35"/>
+            <wp:cNvGraphicFramePr>
+              <a:graphicFrameLocks xmlns:a="http://schemas.openxmlformats.org/drawingml/2006/main" noChangeAspect="1"/>
+            </wp:cNvGraphicFramePr>
+            <a:graphic xmlns:a="http://schemas.openxmlformats.org/drawingml/2006/main">
+              <a:graphicData uri="http://schemas.openxmlformats.org/drawingml/2006/picture">
+                <pic:pic xmlns:pic="http://schemas.openxmlformats.org/drawingml/2006/picture">
+                  <pic:nvPicPr>
+                    <pic:cNvPr id="35" name="Image 35"/>
+                    <pic:cNvPicPr/>
+                  </pic:nvPicPr>
+                  <pic:blipFill>
+                    <a:blip r:embed="rId17">
+                      <a:extLst>
+                        <a:ext uri="{28A0092B-C50C-407E-A947-70E740481C1C}">
+                          <a14:useLocalDpi xmlns:a14="http://schemas.microsoft.com/office/drawing/2010/main" val="0"/>
+                        </a:ext>
+                      </a:extLst>
+                    </a:blip>
+                    <a:stretch>
+                      <a:fillRect/>
+                    </a:stretch>
+                  </pic:blipFill>
+                  <pic:spPr>
+                    <a:xfrm>
+                      <a:off x="0" y="0"/>
+                      <a:ext cx="6570980" cy="3695700"/>
+                    </a:xfrm>
+                    <a:prstGeom prst="rect">
+                      <a:avLst/>
+                    </a:prstGeom>
+                  </pic:spPr>
+                </pic:pic>
+              </a:graphicData>
+            </a:graphic>
+          </wp:inline>
+        </w:drawing>
+      </w:r>
+    </w:p>
+    <w:p>
+      <w:pPr>
+        <w:pStyle w:val="Titre1"/>
+      </w:pPr>
+      <w:bookmarkStart w:id="24" w:name="_Toc109035233"/>
       <w:r>
         <w:lastRenderedPageBreak/>
         <w:t>Diagramme de classes</w:t>
       </w:r>
-      <w:bookmarkEnd w:id="5"/>
+      <w:bookmarkEnd w:id="24"/>
     </w:p>
     <w:p/>
     <w:p/>
@@ -4154,7 +5421,7 @@
                     <pic:cNvPicPr/>
                   </pic:nvPicPr>
                   <pic:blipFill>
-                    <a:blip r:embed="rId10">
+                    <a:blip r:embed="rId18">
                       <a:extLst>
                         <a:ext uri="{28A0092B-C50C-407E-A947-70E740481C1C}">
                           <a14:useLocalDpi xmlns:a14="http://schemas.microsoft.com/office/drawing/2010/main" val="0"/>
@@ -4188,12 +5455,12 @@
       <w:pPr>
         <w:pStyle w:val="Titre1"/>
       </w:pPr>
-      <w:bookmarkStart w:id="6" w:name="_Toc102402831"/>
+      <w:bookmarkStart w:id="25" w:name="_Toc109035234"/>
       <w:r>
         <w:lastRenderedPageBreak/>
         <w:t>Modèle physique de données</w:t>
       </w:r>
-      <w:bookmarkEnd w:id="6"/>
+      <w:bookmarkEnd w:id="25"/>
     </w:p>
     <w:p>
       <w:pPr>
@@ -4272,7 +5539,7 @@
                           </pic:cNvPicPr>
                         </pic:nvPicPr>
                         <pic:blipFill>
-                          <a:blip r:embed="rId11">
+                          <a:blip r:embed="rId19">
                             <a:extLst>
                               <a:ext uri="{28A0092B-C50C-407E-A947-70E740481C1C}">
                                 <a14:useLocalDpi xmlns:a14="http://schemas.microsoft.com/office/drawing/2010/main" val="0"/>
@@ -4301,7 +5568,7 @@
                           </pic:cNvPicPr>
                         </pic:nvPicPr>
                         <pic:blipFill>
-                          <a:blip r:embed="rId12">
+                          <a:blip r:embed="rId20">
                             <a:extLst>
                               <a:ext uri="{28A0092B-C50C-407E-A947-70E740481C1C}">
                                 <a14:useLocalDpi xmlns:a14="http://schemas.microsoft.com/office/drawing/2010/main" val="0"/>
@@ -4351,10 +5618,10 @@
                   <o:lock v:ext="edit" aspectratio="t"/>
                 </v:shapetype>
                 <v:shape id="Image 1" o:spid="_x0000_s1027" type="#_x0000_t75" style="position:absolute;width:53416;height:18738;visibility:visible;mso-wrap-style:square" o:gfxdata="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">
-                  <v:imagedata r:id="rId13" o:title=""/>
+                  <v:imagedata r:id="rId21" o:title=""/>
                 </v:shape>
                 <v:shape id="Image 14" o:spid="_x0000_s1028" type="#_x0000_t75" style="position:absolute;left:16002;top:6934;width:19812;height:2895;visibility:visible;mso-wrap-style:square" o:gfxdata="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">
-                  <v:imagedata r:id="rId14" o:title=""/>
+                  <v:imagedata r:id="rId22" o:title=""/>
                 </v:shape>
                 <w10:wrap type="tight"/>
               </v:group>
@@ -4378,12 +5645,12 @@
       <w:pPr>
         <w:pStyle w:val="Titre1"/>
       </w:pPr>
-      <w:bookmarkStart w:id="7" w:name="_Toc102402832"/>
+      <w:bookmarkStart w:id="26" w:name="_Toc109035235"/>
       <w:r>
         <w:lastRenderedPageBreak/>
         <w:t>Conclusion</w:t>
       </w:r>
-      <w:bookmarkEnd w:id="7"/>
+      <w:bookmarkEnd w:id="26"/>
     </w:p>
     <w:p/>
     <w:p>
@@ -4444,12 +5711,6 @@
         <w:rPr>
           <w:b/>
         </w:rPr>
-        <w:t xml:space="preserve"> </w:t>
-      </w:r>
-      <w:r>
-        <w:t>tel que demandé par le client</w:t>
-      </w:r>
-      <w:r>
         <w:t>.</w:t>
       </w:r>
     </w:p>
@@ -4459,11 +5720,11 @@
       <w:pPr>
         <w:pStyle w:val="Titre1"/>
       </w:pPr>
-      <w:bookmarkStart w:id="8" w:name="_Toc102402833"/>
+      <w:bookmarkStart w:id="27" w:name="_Toc109035236"/>
       <w:r>
         <w:t>Proposition d’améliorations</w:t>
       </w:r>
-      <w:bookmarkEnd w:id="8"/>
+      <w:bookmarkEnd w:id="27"/>
     </w:p>
     <w:p/>
     <w:p>
@@ -4502,7 +5763,10 @@
         </w:numPr>
       </w:pPr>
       <w:r>
-        <w:t>Un message d’avertissement pour les instructions dangereuses telle la suppression</w:t>
+        <w:t xml:space="preserve">Un design plus </w:t>
+      </w:r>
+      <w:r>
+        <w:t>attrayant</w:t>
       </w:r>
     </w:p>
     <w:p>
@@ -4514,59 +5778,24 @@
         </w:numPr>
       </w:pPr>
       <w:r>
-        <w:t>Ajout d’un verbe http à savoir « </w:t>
-      </w:r>
-      <w:r>
-        <w:rPr>
-          <w:rStyle w:val="CodeHTML"/>
-          <w:rFonts w:ascii="Times New Roman" w:hAnsi="Times New Roman" w:cs="Times New Roman"/>
-        </w:rPr>
-        <w:t xml:space="preserve">PATCH » si le cas consiste juste </w:t>
-      </w:r>
-      <w:r>
-        <w:rPr>
-          <w:rStyle w:val="CodeHTML"/>
-          <w:rFonts w:ascii="Times New Roman" w:hAnsi="Times New Roman" w:cs="Times New Roman"/>
-        </w:rPr>
-        <w:t>à</w:t>
-      </w:r>
-      <w:r>
-        <w:rPr>
-          <w:rStyle w:val="CodeHTML"/>
-          <w:rFonts w:ascii="Times New Roman" w:hAnsi="Times New Roman" w:cs="Times New Roman"/>
-        </w:rPr>
+        <w:t>Une page pour lister le détail d’un Task</w:t>
+      </w:r>
+    </w:p>
+    <w:p>
+      <w:r>
         <w:t xml:space="preserve"> </w:t>
       </w:r>
-      <w:r>
-        <w:t xml:space="preserve">une modification </w:t>
-      </w:r>
-      <w:r>
-        <w:rPr>
-          <w:b/>
-          <w:bCs/>
-        </w:rPr>
-        <w:t>partielle</w:t>
-      </w:r>
-      <w:r>
-        <w:t xml:space="preserve"> d'une ressource.</w:t>
-      </w:r>
     </w:p>
     <w:p/>
     <w:p>
-      <w:r>
-        <w:t xml:space="preserve"> </w:t>
-      </w:r>
-    </w:p>
-    <w:p/>
-    <w:p>
       <w:pPr>
         <w:pStyle w:val="Titre1"/>
       </w:pPr>
-      <w:bookmarkStart w:id="9" w:name="_Toc102402834"/>
+      <w:bookmarkStart w:id="28" w:name="_Toc109035237"/>
       <w:r>
         <w:t>Annexe</w:t>
       </w:r>
-      <w:bookmarkEnd w:id="9"/>
+      <w:bookmarkEnd w:id="28"/>
       <w:r>
         <w:t xml:space="preserve"> </w:t>
       </w:r>
@@ -4581,7 +5810,7 @@
           <w:numId w:val="20"/>
         </w:numPr>
       </w:pPr>
-      <w:hyperlink r:id="rId15" w:history="1">
+      <w:hyperlink r:id="rId23" w:history="1">
         <w:r>
           <w:rPr>
             <w:rStyle w:val="Lienhypertexte"/>
@@ -8008,6 +9237,155 @@
     </w:lvl>
   </w:abstractNum>
   <w:abstractNum w:abstractNumId="29" w15:restartNumberingAfterBreak="0">
+    <w:nsid w:val="76C532E3"/>
+    <w:multiLevelType w:val="multilevel"/>
+    <w:tmpl w:val="476EC540"/>
+    <w:lvl w:ilvl="0">
+      <w:start w:val="1"/>
+      <w:numFmt w:val="bullet"/>
+      <w:lvlText w:val=""/>
+      <w:lvlJc w:val="left"/>
+      <w:pPr>
+        <w:tabs>
+          <w:tab w:val="num" w:pos="720"/>
+        </w:tabs>
+        <w:ind w:left="720" w:hanging="360"/>
+      </w:pPr>
+      <w:rPr>
+        <w:rFonts w:ascii="Wingdings" w:hAnsi="Wingdings" w:hint="default"/>
+        <w:sz w:val="20"/>
+      </w:rPr>
+    </w:lvl>
+    <w:lvl w:ilvl="1" w:tentative="1">
+      <w:start w:val="1"/>
+      <w:numFmt w:val="bullet"/>
+      <w:lvlText w:val="o"/>
+      <w:lvlJc w:val="left"/>
+      <w:pPr>
+        <w:tabs>
+          <w:tab w:val="num" w:pos="1440"/>
+        </w:tabs>
+        <w:ind w:left="1440" w:hanging="360"/>
+      </w:pPr>
+      <w:rPr>
+        <w:rFonts w:ascii="Courier New" w:hAnsi="Courier New" w:hint="default"/>
+        <w:sz w:val="20"/>
+      </w:rPr>
+    </w:lvl>
+    <w:lvl w:ilvl="2" w:tentative="1">
+      <w:start w:val="1"/>
+      <w:numFmt w:val="bullet"/>
+      <w:lvlText w:val=""/>
+      <w:lvlJc w:val="left"/>
+      <w:pPr>
+        <w:tabs>
+          <w:tab w:val="num" w:pos="2160"/>
+        </w:tabs>
+        <w:ind w:left="2160" w:hanging="360"/>
+      </w:pPr>
+      <w:rPr>
+        <w:rFonts w:ascii="Wingdings" w:hAnsi="Wingdings" w:hint="default"/>
+        <w:sz w:val="20"/>
+      </w:rPr>
+    </w:lvl>
+    <w:lvl w:ilvl="3" w:tentative="1">
+      <w:start w:val="1"/>
+      <w:numFmt w:val="bullet"/>
+      <w:lvlText w:val=""/>
+      <w:lvlJc w:val="left"/>
+      <w:pPr>
+        <w:tabs>
+          <w:tab w:val="num" w:pos="2880"/>
+        </w:tabs>
+        <w:ind w:left="2880" w:hanging="360"/>
+      </w:pPr>
+      <w:rPr>
+        <w:rFonts w:ascii="Wingdings" w:hAnsi="Wingdings" w:hint="default"/>
+        <w:sz w:val="20"/>
+      </w:rPr>
+    </w:lvl>
+    <w:lvl w:ilvl="4" w:tentative="1">
+      <w:start w:val="1"/>
+      <w:numFmt w:val="bullet"/>
+      <w:lvlText w:val=""/>
+      <w:lvlJc w:val="left"/>
+      <w:pPr>
+        <w:tabs>
+          <w:tab w:val="num" w:pos="3600"/>
+        </w:tabs>
+        <w:ind w:left="3600" w:hanging="360"/>
+      </w:pPr>
+      <w:rPr>
+        <w:rFonts w:ascii="Wingdings" w:hAnsi="Wingdings" w:hint="default"/>
+        <w:sz w:val="20"/>
+      </w:rPr>
+    </w:lvl>
+    <w:lvl w:ilvl="5" w:tentative="1">
+      <w:start w:val="1"/>
+      <w:numFmt w:val="bullet"/>
+      <w:lvlText w:val=""/>
+      <w:lvlJc w:val="left"/>
+      <w:pPr>
+        <w:tabs>
+          <w:tab w:val="num" w:pos="4320"/>
+        </w:tabs>
+        <w:ind w:left="4320" w:hanging="360"/>
+      </w:pPr>
+      <w:rPr>
+        <w:rFonts w:ascii="Wingdings" w:hAnsi="Wingdings" w:hint="default"/>
+        <w:sz w:val="20"/>
+      </w:rPr>
+    </w:lvl>
+    <w:lvl w:ilvl="6" w:tentative="1">
+      <w:start w:val="1"/>
+      <w:numFmt w:val="bullet"/>
+      <w:lvlText w:val=""/>
+      <w:lvlJc w:val="left"/>
+      <w:pPr>
+        <w:tabs>
+          <w:tab w:val="num" w:pos="5040"/>
+        </w:tabs>
+        <w:ind w:left="5040" w:hanging="360"/>
+      </w:pPr>
+      <w:rPr>
+        <w:rFonts w:ascii="Wingdings" w:hAnsi="Wingdings" w:hint="default"/>
+        <w:sz w:val="20"/>
+      </w:rPr>
+    </w:lvl>
+    <w:lvl w:ilvl="7" w:tentative="1">
+      <w:start w:val="1"/>
+      <w:numFmt w:val="bullet"/>
+      <w:lvlText w:val=""/>
+      <w:lvlJc w:val="left"/>
+      <w:pPr>
+        <w:tabs>
+          <w:tab w:val="num" w:pos="5760"/>
+        </w:tabs>
+        <w:ind w:left="5760" w:hanging="360"/>
+      </w:pPr>
+      <w:rPr>
+        <w:rFonts w:ascii="Wingdings" w:hAnsi="Wingdings" w:hint="default"/>
+        <w:sz w:val="20"/>
+      </w:rPr>
+    </w:lvl>
+    <w:lvl w:ilvl="8" w:tentative="1">
+      <w:start w:val="1"/>
+      <w:numFmt w:val="bullet"/>
+      <w:lvlText w:val=""/>
+      <w:lvlJc w:val="left"/>
+      <w:pPr>
+        <w:tabs>
+          <w:tab w:val="num" w:pos="6480"/>
+        </w:tabs>
+        <w:ind w:left="6480" w:hanging="360"/>
+      </w:pPr>
+      <w:rPr>
+        <w:rFonts w:ascii="Wingdings" w:hAnsi="Wingdings" w:hint="default"/>
+        <w:sz w:val="20"/>
+      </w:rPr>
+    </w:lvl>
+  </w:abstractNum>
+  <w:abstractNum w:abstractNumId="30" w15:restartNumberingAfterBreak="0">
     <w:nsid w:val="77222EF7"/>
     <w:multiLevelType w:val="hybridMultilevel"/>
     <w:tmpl w:val="D28E48C6"/>
@@ -8119,7 +9497,7 @@
       </w:rPr>
     </w:lvl>
   </w:abstractNum>
-  <w:abstractNum w:abstractNumId="30" w15:restartNumberingAfterBreak="0">
+  <w:abstractNum w:abstractNumId="31" w15:restartNumberingAfterBreak="0">
     <w:nsid w:val="7B647463"/>
     <w:multiLevelType w:val="hybridMultilevel"/>
     <w:tmpl w:val="B780617C"/>
@@ -8232,7 +9610,7 @@
       </w:rPr>
     </w:lvl>
   </w:abstractNum>
-  <w:abstractNum w:abstractNumId="31" w15:restartNumberingAfterBreak="0">
+  <w:abstractNum w:abstractNumId="32" w15:restartNumberingAfterBreak="0">
     <w:nsid w:val="7E4E389B"/>
     <w:multiLevelType w:val="hybridMultilevel"/>
     <w:tmpl w:val="ABA0B2F6"/>
@@ -8349,7 +9727,7 @@
     </w:lvl>
   </w:abstractNum>
   <w:num w:numId="1" w16cid:durableId="1868636116">
-    <w:abstractNumId w:val="31"/>
+    <w:abstractNumId w:val="32"/>
   </w:num>
   <w:num w:numId="2" w16cid:durableId="1549144815">
     <w:abstractNumId w:val="2"/>
@@ -8385,7 +9763,7 @@
     <w:abstractNumId w:val="25"/>
   </w:num>
   <w:num w:numId="13" w16cid:durableId="525023893">
-    <w:abstractNumId w:val="29"/>
+    <w:abstractNumId w:val="30"/>
   </w:num>
   <w:num w:numId="14" w16cid:durableId="1876768238">
     <w:abstractNumId w:val="23"/>
@@ -8466,13 +9844,16 @@
     <w:abstractNumId w:val="3"/>
   </w:num>
   <w:num w:numId="31" w16cid:durableId="1874734445">
-    <w:abstractNumId w:val="30"/>
+    <w:abstractNumId w:val="31"/>
   </w:num>
   <w:num w:numId="32" w16cid:durableId="516119019">
     <w:abstractNumId w:val="22"/>
   </w:num>
   <w:num w:numId="33" w16cid:durableId="1546986871">
     <w:abstractNumId w:val="16"/>
+  </w:num>
+  <w:num w:numId="34" w16cid:durableId="2079817637">
+    <w:abstractNumId w:val="29"/>
   </w:num>
 </w:numbering>
 </file>
@@ -8979,7 +10360,7 @@
     <w:uiPriority w:val="9"/>
     <w:unhideWhenUsed/>
     <w:qFormat/>
-    <w:rsid w:val="00C26EB9"/>
+    <w:rsid w:val="00F9421B"/>
     <w:pPr>
       <w:keepNext/>
       <w:keepLines/>
@@ -8988,6 +10369,7 @@
         <w:numId w:val="18"/>
       </w:numPr>
       <w:spacing w:before="200"/>
+      <w:ind w:left="1572"/>
       <w:outlineLvl w:val="3"/>
     </w:pPr>
     <w:rPr>
@@ -9005,7 +10387,6 @@
     <w:next w:val="Normal"/>
     <w:link w:val="Titre5Car"/>
     <w:uiPriority w:val="9"/>
-    <w:semiHidden/>
     <w:unhideWhenUsed/>
     <w:qFormat/>
     <w:rsid w:val="00C26EB9"/>
@@ -9316,7 +10697,7 @@
     <w:basedOn w:val="Policepardfaut"/>
     <w:link w:val="Titre4"/>
     <w:uiPriority w:val="9"/>
-    <w:rsid w:val="00C26EB9"/>
+    <w:rsid w:val="00F9421B"/>
     <w:rPr>
       <w:rFonts w:asciiTheme="majorHAnsi" w:eastAsiaTheme="majorEastAsia" w:hAnsiTheme="majorHAnsi" w:cstheme="majorBidi"/>
       <w:b/>
@@ -9331,7 +10712,6 @@
     <w:basedOn w:val="Policepardfaut"/>
     <w:link w:val="Titre5"/>
     <w:uiPriority w:val="9"/>
-    <w:semiHidden/>
     <w:rsid w:val="00C26EB9"/>
     <w:rPr>
       <w:rFonts w:asciiTheme="majorHAnsi" w:eastAsiaTheme="majorEastAsia" w:hAnsiTheme="majorHAnsi" w:cstheme="majorBidi"/>
@@ -9651,6 +11031,22 @@
       <w:kern w:val="28"/>
       <w:sz w:val="56"/>
       <w:szCs w:val="56"/>
+    </w:rPr>
+  </w:style>
+  <w:style w:type="paragraph" w:styleId="TM4">
+    <w:name w:val="toc 4"/>
+    <w:basedOn w:val="Normal"/>
+    <w:next w:val="Normal"/>
+    <w:autoRedefine/>
+    <w:uiPriority w:val="39"/>
+    <w:unhideWhenUsed/>
+    <w:rsid w:val="00B75BAF"/>
+    <w:pPr>
+      <w:spacing w:after="100"/>
+      <w:ind w:left="660"/>
+    </w:pPr>
+    <w:rPr>
+      <w:color w:val="984806" w:themeColor="accent6" w:themeShade="80"/>
     </w:rPr>
   </w:style>
 </w:styles>

</xml_diff>